<commit_message>
updated use case and user story
</commit_message>
<xml_diff>
--- a/role_Information_Architect/user stories.docx
+++ b/role_Information_Architect/user stories.docx
@@ -654,10 +654,10 @@
                 <w:sz w:val="24"/>
                 <w:szCs w:val="24"/>
               </w:rPr>
-              <w:t xml:space="preserve"> so that </w:t>
-            </w:r>
-            <w:r>
-              <w:t>The new categories can be shown and unused categories won</w:t>
+              <w:t xml:space="preserve"> so that</w:t>
+            </w:r>
+            <w:r>
+              <w:t xml:space="preserve"> new categories can be shown and unused categories won</w:t>
             </w:r>
             <w:r>
               <w:rPr>
@@ -707,7 +707,10 @@
               <w:cnfStyle w:val="000000100000" w:firstRow="0" w:lastRow="0" w:firstColumn="0" w:lastColumn="0" w:oddVBand="0" w:evenVBand="0" w:oddHBand="1" w:evenHBand="0" w:firstRowFirstColumn="0" w:firstRowLastColumn="0" w:lastRowFirstColumn="0" w:lastRowLastColumn="0"/>
             </w:pPr>
             <w:r>
-              <w:t>Add categories for new ideas</w:t>
+              <w:t>Add category</w:t>
+            </w:r>
+            <w:r>
+              <w:t xml:space="preserve"> for new ideas</w:t>
             </w:r>
             <w:r>
               <w:rPr>
@@ -728,26 +731,17 @@
               <w:cnfStyle w:val="000000100000" w:firstRow="0" w:lastRow="0" w:firstColumn="0" w:lastColumn="0" w:oddVBand="0" w:evenVBand="0" w:oddHBand="1" w:evenHBand="0" w:firstRowFirstColumn="0" w:firstRowLastColumn="0" w:lastRowFirstColumn="0" w:lastRowLastColumn="0"/>
             </w:pPr>
             <w:r>
-              <w:t>Delete categories for reduce complexity</w:t>
-            </w:r>
-            <w:r>
-              <w:rPr>
-                <w:rFonts w:cs="Nirmala UI"/>
-                <w:cs/>
-                <w:lang w:bidi="bn-BD"/>
-              </w:rPr>
-              <w:t>.</w:t>
-            </w:r>
-          </w:p>
-          <w:p>
-            <w:pPr>
-              <w:pStyle w:val="ListParagraph"/>
-              <w:numPr>
-                <w:ilvl w:val="0"/>
-                <w:numId w:val="9"/>
-              </w:numPr>
-              <w:cnfStyle w:val="000000100000" w:firstRow="0" w:lastRow="0" w:firstColumn="0" w:lastColumn="0" w:oddVBand="0" w:evenVBand="0" w:oddHBand="1" w:evenHBand="0" w:firstRowFirstColumn="0" w:firstRowLastColumn="0" w:lastRowFirstColumn="0" w:lastRowLastColumn="0"/>
-            </w:pPr>
+              <w:t xml:space="preserve">Delete </w:t>
+            </w:r>
+            <w:r>
+              <w:t xml:space="preserve">category only if </w:t>
+            </w:r>
+            <w:r>
+              <w:t xml:space="preserve">the category is </w:t>
+            </w:r>
+            <w:r>
+              <w:t>not already used.</w:t>
+            </w:r>
           </w:p>
         </w:tc>
       </w:tr>
@@ -1463,449 +1457,6 @@
         <w:jc w:val="center"/>
       </w:pPr>
     </w:p>
-    <w:tbl>
-      <w:tblPr>
-        <w:tblStyle w:val="LightGrid-Accent5"/>
-        <w:tblW w:w="0" w:type="auto"/>
-        <w:tblLook w:val="04A0" w:firstRow="1" w:lastRow="0" w:firstColumn="1" w:lastColumn="0" w:noHBand="0" w:noVBand="1"/>
-      </w:tblPr>
-      <w:tblGrid>
-        <w:gridCol w:w="4788"/>
-        <w:gridCol w:w="4788"/>
-      </w:tblGrid>
-      <w:tr>
-        <w:trPr>
-          <w:cnfStyle w:val="100000000000" w:firstRow="1" w:lastRow="0" w:firstColumn="0" w:lastColumn="0" w:oddVBand="0" w:evenVBand="0" w:oddHBand="0" w:evenHBand="0" w:firstRowFirstColumn="0" w:firstRowLastColumn="0" w:lastRowFirstColumn="0" w:lastRowLastColumn="0"/>
-        </w:trPr>
-        <w:tc>
-          <w:tcPr>
-            <w:cnfStyle w:val="001000000000" w:firstRow="0" w:lastRow="0" w:firstColumn="1" w:lastColumn="0" w:oddVBand="0" w:evenVBand="0" w:oddHBand="0" w:evenHBand="0" w:firstRowFirstColumn="0" w:firstRowLastColumn="0" w:lastRowFirstColumn="0" w:lastRowLastColumn="0"/>
-            <w:tcW w:w="9576" w:type="dxa"/>
-            <w:gridSpan w:val="2"/>
-          </w:tcPr>
-          <w:p>
-            <w:pPr>
-              <w:jc w:val="center"/>
-            </w:pPr>
-            <w:r>
-              <w:t>User Story</w:t>
-            </w:r>
-            <w:r>
-              <w:rPr>
-                <w:rFonts w:cs="Nirmala UI"/>
-                <w:cs/>
-                <w:lang w:bidi="bn-BD"/>
-              </w:rPr>
-              <w:t>.</w:t>
-            </w:r>
-            <w:r>
-              <w:t>4</w:t>
-            </w:r>
-          </w:p>
-        </w:tc>
-      </w:tr>
-      <w:tr>
-        <w:trPr>
-          <w:cnfStyle w:val="000000100000" w:firstRow="0" w:lastRow="0" w:firstColumn="0" w:lastColumn="0" w:oddVBand="0" w:evenVBand="0" w:oddHBand="1" w:evenHBand="0" w:firstRowFirstColumn="0" w:firstRowLastColumn="0" w:lastRowFirstColumn="0" w:lastRowLastColumn="0"/>
-        </w:trPr>
-        <w:tc>
-          <w:tcPr>
-            <w:cnfStyle w:val="001000000000" w:firstRow="0" w:lastRow="0" w:firstColumn="1" w:lastColumn="0" w:oddVBand="0" w:evenVBand="0" w:oddHBand="0" w:evenHBand="0" w:firstRowFirstColumn="0" w:firstRowLastColumn="0" w:lastRowFirstColumn="0" w:lastRowLastColumn="0"/>
-            <w:tcW w:w="9576" w:type="dxa"/>
-            <w:gridSpan w:val="2"/>
-          </w:tcPr>
-          <w:p>
-            <w:pPr>
-              <w:jc w:val="center"/>
-            </w:pPr>
-            <w:r>
-              <w:lastRenderedPageBreak/>
-              <w:t>Title</w:t>
-            </w:r>
-            <w:r>
-              <w:rPr>
-                <w:rFonts w:cs="Nirmala UI"/>
-                <w:cs/>
-                <w:lang w:bidi="bn-BD"/>
-              </w:rPr>
-              <w:t xml:space="preserve">: </w:t>
-            </w:r>
-            <w:r>
-              <w:t>Download contribution</w:t>
-            </w:r>
-          </w:p>
-          <w:p>
-            <w:pPr>
-              <w:jc w:val="center"/>
-            </w:pPr>
-          </w:p>
-        </w:tc>
-      </w:tr>
-      <w:tr>
-        <w:trPr>
-          <w:cnfStyle w:val="000000010000" w:firstRow="0" w:lastRow="0" w:firstColumn="0" w:lastColumn="0" w:oddVBand="0" w:evenVBand="0" w:oddHBand="0" w:evenHBand="1" w:firstRowFirstColumn="0" w:firstRowLastColumn="0" w:lastRowFirstColumn="0" w:lastRowLastColumn="0"/>
-        </w:trPr>
-        <w:tc>
-          <w:tcPr>
-            <w:cnfStyle w:val="001000000000" w:firstRow="0" w:lastRow="0" w:firstColumn="1" w:lastColumn="0" w:oddVBand="0" w:evenVBand="0" w:oddHBand="0" w:evenHBand="0" w:firstRowFirstColumn="0" w:firstRowLastColumn="0" w:lastRowFirstColumn="0" w:lastRowLastColumn="0"/>
-            <w:tcW w:w="4788" w:type="dxa"/>
-          </w:tcPr>
-          <w:p>
-            <w:pPr>
-              <w:jc w:val="center"/>
-            </w:pPr>
-            <w:r>
-              <w:t>User Story</w:t>
-            </w:r>
-          </w:p>
-        </w:tc>
-        <w:tc>
-          <w:tcPr>
-            <w:tcW w:w="4788" w:type="dxa"/>
-          </w:tcPr>
-          <w:p>
-            <w:pPr>
-              <w:jc w:val="center"/>
-              <w:cnfStyle w:val="000000010000" w:firstRow="0" w:lastRow="0" w:firstColumn="0" w:lastColumn="0" w:oddVBand="0" w:evenVBand="0" w:oddHBand="0" w:evenHBand="1" w:firstRowFirstColumn="0" w:firstRowLastColumn="0" w:lastRowFirstColumn="0" w:lastRowLastColumn="0"/>
-              <w:rPr>
-                <w:b/>
-                <w:bCs/>
-              </w:rPr>
-            </w:pPr>
-            <w:r>
-              <w:rPr>
-                <w:b/>
-                <w:bCs/>
-              </w:rPr>
-              <w:t>Acceptance Criteria</w:t>
-            </w:r>
-            <w:r>
-              <w:rPr>
-                <w:rFonts w:cs="Nirmala UI"/>
-                <w:b/>
-                <w:bCs/>
-                <w:cs/>
-                <w:lang w:bidi="bn-BD"/>
-              </w:rPr>
-              <w:t>’</w:t>
-            </w:r>
-            <w:r>
-              <w:rPr>
-                <w:b/>
-                <w:bCs/>
-              </w:rPr>
-              <w:t>s</w:t>
-            </w:r>
-          </w:p>
-          <w:p>
-            <w:pPr>
-              <w:jc w:val="center"/>
-              <w:cnfStyle w:val="000000010000" w:firstRow="0" w:lastRow="0" w:firstColumn="0" w:lastColumn="0" w:oddVBand="0" w:evenVBand="0" w:oddHBand="0" w:evenHBand="1" w:firstRowFirstColumn="0" w:firstRowLastColumn="0" w:lastRowFirstColumn="0" w:lastRowLastColumn="0"/>
-              <w:rPr>
-                <w:b/>
-                <w:bCs/>
-              </w:rPr>
-            </w:pPr>
-          </w:p>
-        </w:tc>
-      </w:tr>
-      <w:tr>
-        <w:trPr>
-          <w:cnfStyle w:val="000000100000" w:firstRow="0" w:lastRow="0" w:firstColumn="0" w:lastColumn="0" w:oddVBand="0" w:evenVBand="0" w:oddHBand="1" w:evenHBand="0" w:firstRowFirstColumn="0" w:firstRowLastColumn="0" w:lastRowFirstColumn="0" w:lastRowLastColumn="0"/>
-        </w:trPr>
-        <w:tc>
-          <w:tcPr>
-            <w:cnfStyle w:val="001000000000" w:firstRow="0" w:lastRow="0" w:firstColumn="1" w:lastColumn="0" w:oddVBand="0" w:evenVBand="0" w:oddHBand="0" w:evenHBand="0" w:firstRowFirstColumn="0" w:firstRowLastColumn="0" w:lastRowFirstColumn="0" w:lastRowLastColumn="0"/>
-            <w:tcW w:w="4788" w:type="dxa"/>
-          </w:tcPr>
-          <w:p>
-            <w:pPr>
-              <w:jc w:val="center"/>
-            </w:pPr>
-            <w:r>
-              <w:rPr>
-                <w:rFonts w:asciiTheme="minorHAnsi" w:hAnsiTheme="minorHAnsi" w:cstheme="minorHAnsi"/>
-                <w:b w:val="0"/>
-                <w:bCs w:val="0"/>
-                <w:sz w:val="24"/>
-                <w:szCs w:val="24"/>
-              </w:rPr>
-              <w:t>As a QA manager, I want</w:t>
-            </w:r>
-            <w:r>
-              <w:rPr>
-                <w:rFonts w:asciiTheme="minorHAnsi" w:hAnsiTheme="minorHAnsi" w:cstheme="minorHAnsi"/>
-                <w:b w:val="0"/>
-                <w:bCs w:val="0"/>
-                <w:sz w:val="24"/>
-                <w:szCs w:val="24"/>
-              </w:rPr>
-              <w:t xml:space="preserve"> to</w:t>
-            </w:r>
-            <w:r>
-              <w:rPr>
-                <w:rFonts w:asciiTheme="minorHAnsi" w:hAnsiTheme="minorHAnsi" w:cs="Nirmala UI"/>
-                <w:b w:val="0"/>
-                <w:bCs w:val="0"/>
-                <w:sz w:val="24"/>
-                <w:szCs w:val="24"/>
-                <w:cs/>
-                <w:lang w:bidi="bn-BD"/>
-              </w:rPr>
-              <w:t xml:space="preserve"> </w:t>
-            </w:r>
-            <w:r>
-              <w:t>Download all selected contribution</w:t>
-            </w:r>
-            <w:r>
-              <w:rPr>
-                <w:rFonts w:asciiTheme="minorHAnsi" w:hAnsiTheme="minorHAnsi" w:cstheme="minorHAnsi"/>
-                <w:b w:val="0"/>
-                <w:bCs w:val="0"/>
-                <w:sz w:val="24"/>
-                <w:szCs w:val="24"/>
-              </w:rPr>
-              <w:t xml:space="preserve"> so that </w:t>
-            </w:r>
-            <w:r>
-              <w:t>It can be used as a backup record</w:t>
-            </w:r>
-            <w:r>
-              <w:rPr>
-                <w:rFonts w:cs="Nirmala UI"/>
-                <w:cs/>
-                <w:lang w:bidi="bn-BD"/>
-              </w:rPr>
-              <w:t>.</w:t>
-            </w:r>
-          </w:p>
-          <w:p>
-            <w:pPr>
-              <w:jc w:val="center"/>
-              <w:rPr>
-                <w:rFonts w:asciiTheme="minorHAnsi" w:hAnsiTheme="minorHAnsi" w:cstheme="minorHAnsi"/>
-                <w:b w:val="0"/>
-                <w:bCs w:val="0"/>
-                <w:sz w:val="24"/>
-                <w:szCs w:val="24"/>
-              </w:rPr>
-            </w:pPr>
-          </w:p>
-        </w:tc>
-        <w:tc>
-          <w:tcPr>
-            <w:tcW w:w="4788" w:type="dxa"/>
-            <w:vMerge w:val="restart"/>
-          </w:tcPr>
-          <w:p>
-            <w:pPr>
-              <w:pStyle w:val="ListParagraph"/>
-              <w:numPr>
-                <w:ilvl w:val="0"/>
-                <w:numId w:val="13"/>
-              </w:numPr>
-              <w:cnfStyle w:val="000000100000" w:firstRow="0" w:lastRow="0" w:firstColumn="0" w:lastColumn="0" w:oddVBand="0" w:evenVBand="0" w:oddHBand="1" w:evenHBand="0" w:firstRowFirstColumn="0" w:firstRowLastColumn="0" w:lastRowFirstColumn="0" w:lastRowLastColumn="0"/>
-            </w:pPr>
-            <w:r>
-              <w:t>Download can be happened after the final closure date</w:t>
-            </w:r>
-            <w:r>
-              <w:rPr>
-                <w:rFonts w:cs="Nirmala UI"/>
-                <w:cs/>
-                <w:lang w:bidi="bn-BD"/>
-              </w:rPr>
-              <w:t>.</w:t>
-            </w:r>
-          </w:p>
-          <w:p>
-            <w:pPr>
-              <w:pStyle w:val="ListParagraph"/>
-              <w:numPr>
-                <w:ilvl w:val="0"/>
-                <w:numId w:val="13"/>
-              </w:numPr>
-              <w:cnfStyle w:val="000000100000" w:firstRow="0" w:lastRow="0" w:firstColumn="0" w:lastColumn="0" w:oddVBand="0" w:evenVBand="0" w:oddHBand="1" w:evenHBand="0" w:firstRowFirstColumn="0" w:firstRowLastColumn="0" w:lastRowFirstColumn="0" w:lastRowLastColumn="0"/>
-            </w:pPr>
-            <w:r>
-              <w:t>File must be in ZIP format</w:t>
-            </w:r>
-            <w:r>
-              <w:rPr>
-                <w:rFonts w:cs="Nirmala UI"/>
-                <w:cs/>
-                <w:lang w:bidi="bn-BD"/>
-              </w:rPr>
-              <w:t>.</w:t>
-            </w:r>
-          </w:p>
-          <w:p>
-            <w:pPr>
-              <w:pStyle w:val="ListParagraph"/>
-              <w:numPr>
-                <w:ilvl w:val="0"/>
-                <w:numId w:val="13"/>
-              </w:numPr>
-              <w:cnfStyle w:val="000000100000" w:firstRow="0" w:lastRow="0" w:firstColumn="0" w:lastColumn="0" w:oddVBand="0" w:evenVBand="0" w:oddHBand="1" w:evenHBand="0" w:firstRowFirstColumn="0" w:firstRowLastColumn="0" w:lastRowFirstColumn="0" w:lastRowLastColumn="0"/>
-            </w:pPr>
-            <w:r>
-              <w:t>Ideas, comments and likes under a category can be downloaded</w:t>
-            </w:r>
-            <w:r>
-              <w:rPr>
-                <w:rFonts w:cs="Nirmala UI"/>
-                <w:cs/>
-                <w:lang w:bidi="bn-BD"/>
-              </w:rPr>
-              <w:t>.</w:t>
-            </w:r>
-          </w:p>
-        </w:tc>
-      </w:tr>
-      <w:tr>
-        <w:trPr>
-          <w:cnfStyle w:val="000000010000" w:firstRow="0" w:lastRow="0" w:firstColumn="0" w:lastColumn="0" w:oddVBand="0" w:evenVBand="0" w:oddHBand="0" w:evenHBand="1" w:firstRowFirstColumn="0" w:firstRowLastColumn="0" w:lastRowFirstColumn="0" w:lastRowLastColumn="0"/>
-        </w:trPr>
-        <w:tc>
-          <w:tcPr>
-            <w:cnfStyle w:val="001000000000" w:firstRow="0" w:lastRow="0" w:firstColumn="1" w:lastColumn="0" w:oddVBand="0" w:evenVBand="0" w:oddHBand="0" w:evenHBand="0" w:firstRowFirstColumn="0" w:firstRowLastColumn="0" w:lastRowFirstColumn="0" w:lastRowLastColumn="0"/>
-            <w:tcW w:w="4788" w:type="dxa"/>
-          </w:tcPr>
-          <w:p>
-            <w:pPr>
-              <w:jc w:val="center"/>
-            </w:pPr>
-            <w:sdt>
-              <w:sdtPr>
-                <w:id w:val="-1554222569"/>
-                <w14:checkbox>
-                  <w14:checked w14:val="1"/>
-                  <w14:checkedState w14:val="00D6" w14:font="Symbol"/>
-                  <w14:uncheckedState w14:val="2610" w14:font="MS Gothic"/>
-                </w14:checkbox>
-              </w:sdtPr>
-              <w:sdtEndPr/>
-              <w:sdtContent>
-                <w:r>
-                  <w:sym w:font="Symbol" w:char="F0D6"/>
-                </w:r>
-              </w:sdtContent>
-            </w:sdt>
-            <w:r>
-              <w:t xml:space="preserve"> I           </w:t>
-            </w:r>
-            <w:sdt>
-              <w:sdtPr>
-                <w:id w:val="1004867472"/>
-                <w14:checkbox>
-                  <w14:checked w14:val="1"/>
-                  <w14:checkedState w14:val="00D6" w14:font="Symbol"/>
-                  <w14:uncheckedState w14:val="2610" w14:font="MS Gothic"/>
-                </w14:checkbox>
-              </w:sdtPr>
-              <w:sdtEndPr/>
-              <w:sdtContent>
-                <w:r>
-                  <w:sym w:font="Symbol" w:char="F0D6"/>
-                </w:r>
-              </w:sdtContent>
-            </w:sdt>
-            <w:r>
-              <w:t xml:space="preserve"> N         </w:t>
-            </w:r>
-            <w:sdt>
-              <w:sdtPr>
-                <w:id w:val="1661348132"/>
-                <w14:checkbox>
-                  <w14:checked w14:val="1"/>
-                  <w14:checkedState w14:val="00D6" w14:font="Symbol"/>
-                  <w14:uncheckedState w14:val="2610" w14:font="MS Gothic"/>
-                </w14:checkbox>
-              </w:sdtPr>
-              <w:sdtEndPr/>
-              <w:sdtContent>
-                <w:r>
-                  <w:sym w:font="Symbol" w:char="F0D6"/>
-                </w:r>
-              </w:sdtContent>
-            </w:sdt>
-            <w:r>
-              <w:t xml:space="preserve"> V         </w:t>
-            </w:r>
-            <w:sdt>
-              <w:sdtPr>
-                <w:id w:val="-1430645083"/>
-                <w14:checkbox>
-                  <w14:checked w14:val="1"/>
-                  <w14:checkedState w14:val="00D6" w14:font="Symbol"/>
-                  <w14:uncheckedState w14:val="2610" w14:font="MS Gothic"/>
-                </w14:checkbox>
-              </w:sdtPr>
-              <w:sdtEndPr/>
-              <w:sdtContent>
-                <w:r>
-                  <w:sym w:font="Symbol" w:char="F0D6"/>
-                </w:r>
-              </w:sdtContent>
-            </w:sdt>
-            <w:r>
-              <w:t xml:space="preserve"> E           </w:t>
-            </w:r>
-            <w:sdt>
-              <w:sdtPr>
-                <w:id w:val="-235939788"/>
-                <w14:checkbox>
-                  <w14:checked w14:val="1"/>
-                  <w14:checkedState w14:val="00D6" w14:font="Symbol"/>
-                  <w14:uncheckedState w14:val="2610" w14:font="MS Gothic"/>
-                </w14:checkbox>
-              </w:sdtPr>
-              <w:sdtEndPr/>
-              <w:sdtContent>
-                <w:r>
-                  <w:sym w:font="Symbol" w:char="F0D6"/>
-                </w:r>
-              </w:sdtContent>
-            </w:sdt>
-            <w:r>
-              <w:t xml:space="preserve"> S         </w:t>
-            </w:r>
-            <w:sdt>
-              <w:sdtPr>
-                <w:id w:val="-1098705816"/>
-                <w14:checkbox>
-                  <w14:checked w14:val="1"/>
-                  <w14:checkedState w14:val="00D6" w14:font="Symbol"/>
-                  <w14:uncheckedState w14:val="2610" w14:font="MS Gothic"/>
-                </w14:checkbox>
-              </w:sdtPr>
-              <w:sdtEndPr/>
-              <w:sdtContent>
-                <w:r>
-                  <w:sym w:font="Symbol" w:char="F0D6"/>
-                </w:r>
-              </w:sdtContent>
-            </w:sdt>
-            <w:r>
-              <w:t xml:space="preserve"> T</w:t>
-            </w:r>
-          </w:p>
-        </w:tc>
-        <w:tc>
-          <w:tcPr>
-            <w:tcW w:w="4788" w:type="dxa"/>
-            <w:vMerge/>
-          </w:tcPr>
-          <w:p>
-            <w:pPr>
-              <w:pStyle w:val="ListParagraph"/>
-              <w:jc w:val="center"/>
-              <w:cnfStyle w:val="000000010000" w:firstRow="0" w:lastRow="0" w:firstColumn="0" w:lastColumn="0" w:oddVBand="0" w:evenVBand="0" w:oddHBand="0" w:evenHBand="1" w:firstRowFirstColumn="0" w:firstRowLastColumn="0" w:lastRowFirstColumn="0" w:lastRowLastColumn="0"/>
-            </w:pPr>
-          </w:p>
-        </w:tc>
-      </w:tr>
-    </w:tbl>
     <w:p>
       <w:pPr>
         <w:jc w:val="center"/>
@@ -1936,6 +1487,7 @@
               <w:jc w:val="center"/>
             </w:pPr>
             <w:r>
+              <w:lastRenderedPageBreak/>
               <w:t>User Story</w:t>
             </w:r>
             <w:r>
@@ -1947,7 +1499,7 @@
               <w:t>.</w:t>
             </w:r>
             <w:r>
-              <w:t>5</w:t>
+              <w:t>4</w:t>
             </w:r>
           </w:p>
         </w:tc>
@@ -1978,7 +1530,7 @@
               <w:t xml:space="preserve">: </w:t>
             </w:r>
             <w:r>
-              <w:t>Statistical analysis</w:t>
+              <w:t>Download contribution</w:t>
             </w:r>
           </w:p>
           <w:p>
@@ -2066,6 +1618,9 @@
             <w:tcW w:w="4788" w:type="dxa"/>
           </w:tcPr>
           <w:p>
+            <w:pPr>
+              <w:jc w:val="center"/>
+            </w:pPr>
             <w:r>
               <w:rPr>
                 <w:rFonts w:asciiTheme="minorHAnsi" w:hAnsiTheme="minorHAnsi" w:cstheme="minorHAnsi"/>
@@ -2074,27 +1629,7 @@
                 <w:sz w:val="24"/>
                 <w:szCs w:val="24"/>
               </w:rPr>
-              <w:t>As a QA manager</w:t>
-            </w:r>
-            <w:r>
-              <w:rPr>
-                <w:rFonts w:asciiTheme="minorHAnsi" w:hAnsiTheme="minorHAnsi" w:cstheme="minorHAnsi"/>
-                <w:b w:val="0"/>
-                <w:bCs w:val="0"/>
-                <w:sz w:val="24"/>
-                <w:szCs w:val="24"/>
-              </w:rPr>
-              <w:t xml:space="preserve"> and as an Admin</w:t>
-            </w:r>
-            <w:r>
-              <w:rPr>
-                <w:rFonts w:asciiTheme="minorHAnsi" w:hAnsiTheme="minorHAnsi" w:cstheme="minorHAnsi"/>
-                <w:b w:val="0"/>
-                <w:bCs w:val="0"/>
-                <w:sz w:val="24"/>
-                <w:szCs w:val="24"/>
-              </w:rPr>
-              <w:t>, I want</w:t>
+              <w:t>As a QA manager, I want</w:t>
             </w:r>
             <w:r>
               <w:rPr>
@@ -2119,7 +1654,7 @@
               <w:t xml:space="preserve"> </w:t>
             </w:r>
             <w:r>
-              <w:t>View statistical analysis</w:t>
+              <w:t>Download all selected contribution</w:t>
             </w:r>
             <w:r>
               <w:rPr>
@@ -2132,7 +1667,7 @@
               <w:t xml:space="preserve"> so that </w:t>
             </w:r>
             <w:r>
-              <w:t>I can make strategic decisions in future</w:t>
+              <w:t>It can be used as a backup record</w:t>
             </w:r>
             <w:r>
               <w:rPr>
@@ -2142,31 +1677,6 @@
               </w:rPr>
               <w:t>.</w:t>
             </w:r>
-          </w:p>
-          <w:p>
-            <w:pPr>
-              <w:jc w:val="center"/>
-            </w:pPr>
-          </w:p>
-          <w:p>
-            <w:pPr>
-              <w:jc w:val="center"/>
-            </w:pPr>
-          </w:p>
-          <w:p>
-            <w:pPr>
-              <w:jc w:val="center"/>
-            </w:pPr>
-          </w:p>
-          <w:p>
-            <w:pPr>
-              <w:jc w:val="center"/>
-            </w:pPr>
-          </w:p>
-          <w:p>
-            <w:pPr>
-              <w:jc w:val="center"/>
-            </w:pPr>
           </w:p>
           <w:p>
             <w:pPr>
@@ -2191,15 +1701,12 @@
               <w:pStyle w:val="ListParagraph"/>
               <w:numPr>
                 <w:ilvl w:val="0"/>
-                <w:numId w:val="14"/>
+                <w:numId w:val="13"/>
               </w:numPr>
               <w:cnfStyle w:val="000000100000" w:firstRow="0" w:lastRow="0" w:firstColumn="0" w:lastColumn="0" w:oddVBand="0" w:evenVBand="0" w:oddHBand="1" w:evenHBand="0" w:firstRowFirstColumn="0" w:firstRowLastColumn="0" w:lastRowFirstColumn="0" w:lastRowLastColumn="0"/>
             </w:pPr>
             <w:r>
-              <w:t xml:space="preserve">Generate Reports for </w:t>
-            </w:r>
-            <w:r>
-              <w:t>Number of ideas made by each Department</w:t>
+              <w:t>Download can be happened after the final closure date</w:t>
             </w:r>
             <w:r>
               <w:rPr>
@@ -2215,16 +1722,12 @@
               <w:pStyle w:val="ListParagraph"/>
               <w:numPr>
                 <w:ilvl w:val="0"/>
-                <w:numId w:val="14"/>
+                <w:numId w:val="13"/>
               </w:numPr>
-              <w:suppressAutoHyphens/>
               <w:cnfStyle w:val="000000100000" w:firstRow="0" w:lastRow="0" w:firstColumn="0" w:lastColumn="0" w:oddVBand="0" w:evenVBand="0" w:oddHBand="1" w:evenHBand="0" w:firstRowFirstColumn="0" w:firstRowLastColumn="0" w:lastRowFirstColumn="0" w:lastRowLastColumn="0"/>
             </w:pPr>
             <w:r>
-              <w:t xml:space="preserve">Generate Reports for </w:t>
-            </w:r>
-            <w:r>
-              <w:t>Percentage of ideas by each Department</w:t>
+              <w:t>File must be in ZIP format</w:t>
             </w:r>
             <w:r>
               <w:rPr>
@@ -2240,66 +1743,12 @@
               <w:pStyle w:val="ListParagraph"/>
               <w:numPr>
                 <w:ilvl w:val="0"/>
-                <w:numId w:val="14"/>
+                <w:numId w:val="13"/>
               </w:numPr>
-              <w:suppressAutoHyphens/>
               <w:cnfStyle w:val="000000100000" w:firstRow="0" w:lastRow="0" w:firstColumn="0" w:lastColumn="0" w:oddVBand="0" w:evenVBand="0" w:oddHBand="1" w:evenHBand="0" w:firstRowFirstColumn="0" w:firstRowLastColumn="0" w:lastRowFirstColumn="0" w:lastRowLastColumn="0"/>
             </w:pPr>
             <w:r>
-              <w:t xml:space="preserve">Generate Reports for </w:t>
-            </w:r>
-            <w:r>
-              <w:t>Number of contributors within each Department</w:t>
-            </w:r>
-            <w:r>
-              <w:rPr>
-                <w:rFonts w:cs="Nirmala UI"/>
-                <w:cs/>
-                <w:lang w:bidi="bn-BD"/>
-              </w:rPr>
-              <w:t>.</w:t>
-            </w:r>
-          </w:p>
-          <w:p>
-            <w:pPr>
-              <w:pStyle w:val="ListParagraph"/>
-              <w:numPr>
-                <w:ilvl w:val="0"/>
-                <w:numId w:val="14"/>
-              </w:numPr>
-              <w:suppressAutoHyphens/>
-              <w:cnfStyle w:val="000000100000" w:firstRow="0" w:lastRow="0" w:firstColumn="0" w:lastColumn="0" w:oddVBand="0" w:evenVBand="0" w:oddHBand="1" w:evenHBand="0" w:firstRowFirstColumn="0" w:firstRowLastColumn="0" w:lastRowFirstColumn="0" w:lastRowLastColumn="0"/>
-            </w:pPr>
-            <w:r>
-              <w:t xml:space="preserve">Generate Reports for </w:t>
-            </w:r>
-            <w:r>
-              <w:t>Ideas without a comment</w:t>
-            </w:r>
-            <w:r>
-              <w:rPr>
-                <w:rFonts w:cs="Nirmala UI"/>
-                <w:cs/>
-                <w:lang w:bidi="bn-BD"/>
-              </w:rPr>
-              <w:t>.</w:t>
-            </w:r>
-          </w:p>
-          <w:p>
-            <w:pPr>
-              <w:pStyle w:val="ListParagraph"/>
-              <w:numPr>
-                <w:ilvl w:val="0"/>
-                <w:numId w:val="14"/>
-              </w:numPr>
-              <w:suppressAutoHyphens/>
-              <w:cnfStyle w:val="000000100000" w:firstRow="0" w:lastRow="0" w:firstColumn="0" w:lastColumn="0" w:oddVBand="0" w:evenVBand="0" w:oddHBand="1" w:evenHBand="0" w:firstRowFirstColumn="0" w:firstRowLastColumn="0" w:lastRowFirstColumn="0" w:lastRowLastColumn="0"/>
-            </w:pPr>
-            <w:r>
-              <w:t>Generate Reports for an</w:t>
-            </w:r>
-            <w:r>
-              <w:t>onymous ideas and comments</w:t>
+              <w:t>Ideas, comments and likes under a category can be downloaded</w:t>
             </w:r>
             <w:r>
               <w:rPr>
@@ -2327,7 +1776,7 @@
             </w:pPr>
             <w:sdt>
               <w:sdtPr>
-                <w:id w:val="620424264"/>
+                <w:id w:val="-1554222569"/>
                 <w14:checkbox>
                   <w14:checked w14:val="1"/>
                   <w14:checkedState w14:val="00D6" w14:font="Symbol"/>
@@ -2346,7 +1795,7 @@
             </w:r>
             <w:sdt>
               <w:sdtPr>
-                <w:id w:val="-319116416"/>
+                <w:id w:val="1004867472"/>
                 <w14:checkbox>
                   <w14:checked w14:val="1"/>
                   <w14:checkedState w14:val="00D6" w14:font="Symbol"/>
@@ -2365,7 +1814,7 @@
             </w:r>
             <w:sdt>
               <w:sdtPr>
-                <w:id w:val="-1368057745"/>
+                <w:id w:val="1661348132"/>
                 <w14:checkbox>
                   <w14:checked w14:val="1"/>
                   <w14:checkedState w14:val="00D6" w14:font="Symbol"/>
@@ -2384,7 +1833,7 @@
             </w:r>
             <w:sdt>
               <w:sdtPr>
-                <w:id w:val="-1730840843"/>
+                <w:id w:val="-1430645083"/>
                 <w14:checkbox>
                   <w14:checked w14:val="1"/>
                   <w14:checkedState w14:val="00D6" w14:font="Symbol"/>
@@ -2403,7 +1852,7 @@
             </w:r>
             <w:sdt>
               <w:sdtPr>
-                <w:id w:val="-528571368"/>
+                <w:id w:val="-235939788"/>
                 <w14:checkbox>
                   <w14:checked w14:val="1"/>
                   <w14:checkedState w14:val="00D6" w14:font="Symbol"/>
@@ -2422,7 +1871,7 @@
             </w:r>
             <w:sdt>
               <w:sdtPr>
-                <w:id w:val="-2050210624"/>
+                <w:id w:val="-1098705816"/>
                 <w14:checkbox>
                   <w14:checked w14:val="1"/>
                   <w14:checkedState w14:val="00D6" w14:font="Symbol"/>
@@ -2456,11 +1905,6 @@
         </w:tc>
       </w:tr>
     </w:tbl>
-    <w:p>
-      <w:pPr>
-        <w:jc w:val="center"/>
-      </w:pPr>
-    </w:p>
     <w:p>
       <w:pPr>
         <w:jc w:val="center"/>
@@ -2502,7 +1946,7 @@
               <w:t>.</w:t>
             </w:r>
             <w:r>
-              <w:t>6</w:t>
+              <w:t>5</w:t>
             </w:r>
           </w:p>
         </w:tc>
@@ -2533,7 +1977,7 @@
               <w:t xml:space="preserve">: </w:t>
             </w:r>
             <w:r>
-              <w:t>Student Encouragement</w:t>
+              <w:t>Statistical analysis</w:t>
             </w:r>
           </w:p>
           <w:p>
@@ -2629,7 +2073,7 @@
                 <w:sz w:val="24"/>
                 <w:szCs w:val="24"/>
               </w:rPr>
-              <w:t xml:space="preserve">As a </w:t>
+              <w:t>As a QA manager</w:t>
             </w:r>
             <w:r>
               <w:rPr>
@@ -2639,7 +2083,17 @@
                 <w:sz w:val="24"/>
                 <w:szCs w:val="24"/>
               </w:rPr>
-              <w:t>QA Coordinator</w:t>
+              <w:t xml:space="preserve"> &amp; QA coordinator</w:t>
+            </w:r>
+            <w:r>
+              <w:rPr>
+                <w:rFonts w:asciiTheme="minorHAnsi" w:hAnsiTheme="minorHAnsi" w:cstheme="minorHAnsi"/>
+                <w:b w:val="0"/>
+                <w:bCs w:val="0"/>
+                <w:sz w:val="24"/>
+                <w:szCs w:val="24"/>
+              </w:rPr>
+              <w:t xml:space="preserve"> and as an Admin</w:t>
             </w:r>
             <w:r>
               <w:rPr>
@@ -2674,7 +2128,7 @@
               <w:t xml:space="preserve"> </w:t>
             </w:r>
             <w:r>
-              <w:t xml:space="preserve">Offer prizes for best ideas </w:t>
+              <w:t>View statistical analysis</w:t>
             </w:r>
             <w:r>
               <w:rPr>
@@ -2684,10 +2138,10 @@
                 <w:sz w:val="24"/>
                 <w:szCs w:val="24"/>
               </w:rPr>
-              <w:t xml:space="preserve">so that </w:t>
-            </w:r>
-            <w:r>
-              <w:t>Students can be encouraged</w:t>
+              <w:t xml:space="preserve"> so that </w:t>
+            </w:r>
+            <w:r>
+              <w:t>I can make strategic decisions in future</w:t>
             </w:r>
             <w:r>
               <w:rPr>
@@ -2697,6 +2151,31 @@
               </w:rPr>
               <w:t>.</w:t>
             </w:r>
+          </w:p>
+          <w:p>
+            <w:pPr>
+              <w:jc w:val="center"/>
+            </w:pPr>
+          </w:p>
+          <w:p>
+            <w:pPr>
+              <w:jc w:val="center"/>
+            </w:pPr>
+          </w:p>
+          <w:p>
+            <w:pPr>
+              <w:jc w:val="center"/>
+            </w:pPr>
+          </w:p>
+          <w:p>
+            <w:pPr>
+              <w:jc w:val="center"/>
+            </w:pPr>
+          </w:p>
+          <w:p>
+            <w:pPr>
+              <w:jc w:val="center"/>
+            </w:pPr>
           </w:p>
           <w:p>
             <w:pPr>
@@ -2721,15 +2200,15 @@
               <w:pStyle w:val="ListParagraph"/>
               <w:numPr>
                 <w:ilvl w:val="0"/>
-                <w:numId w:val="26"/>
+                <w:numId w:val="14"/>
               </w:numPr>
               <w:cnfStyle w:val="000000100000" w:firstRow="0" w:lastRow="0" w:firstColumn="0" w:lastColumn="0" w:oddVBand="0" w:evenVBand="0" w:oddHBand="1" w:evenHBand="0" w:firstRowFirstColumn="0" w:firstRowLastColumn="0" w:lastRowFirstColumn="0" w:lastRowLastColumn="0"/>
             </w:pPr>
             <w:r>
-              <w:t xml:space="preserve">Offer </w:t>
-            </w:r>
-            <w:r>
-              <w:t>prizes for the most liked ideas under a category in after the final closure date</w:t>
+              <w:t xml:space="preserve">Generate Reports for </w:t>
+            </w:r>
+            <w:r>
+              <w:t>Number of ideas made by each Department</w:t>
             </w:r>
             <w:r>
               <w:rPr>
@@ -2742,8 +2221,103 @@
           </w:p>
           <w:p>
             <w:pPr>
+              <w:pStyle w:val="ListParagraph"/>
+              <w:numPr>
+                <w:ilvl w:val="0"/>
+                <w:numId w:val="14"/>
+              </w:numPr>
+              <w:suppressAutoHyphens/>
               <w:cnfStyle w:val="000000100000" w:firstRow="0" w:lastRow="0" w:firstColumn="0" w:lastColumn="0" w:oddVBand="0" w:evenVBand="0" w:oddHBand="1" w:evenHBand="0" w:firstRowFirstColumn="0" w:firstRowLastColumn="0" w:lastRowFirstColumn="0" w:lastRowLastColumn="0"/>
             </w:pPr>
+            <w:r>
+              <w:t xml:space="preserve">Generate Reports for </w:t>
+            </w:r>
+            <w:r>
+              <w:t>Percentage of ideas by each Department</w:t>
+            </w:r>
+            <w:r>
+              <w:rPr>
+                <w:rFonts w:cs="Nirmala UI"/>
+                <w:cs/>
+                <w:lang w:bidi="bn-BD"/>
+              </w:rPr>
+              <w:t>.</w:t>
+            </w:r>
+          </w:p>
+          <w:p>
+            <w:pPr>
+              <w:pStyle w:val="ListParagraph"/>
+              <w:numPr>
+                <w:ilvl w:val="0"/>
+                <w:numId w:val="14"/>
+              </w:numPr>
+              <w:suppressAutoHyphens/>
+              <w:cnfStyle w:val="000000100000" w:firstRow="0" w:lastRow="0" w:firstColumn="0" w:lastColumn="0" w:oddVBand="0" w:evenVBand="0" w:oddHBand="1" w:evenHBand="0" w:firstRowFirstColumn="0" w:firstRowLastColumn="0" w:lastRowFirstColumn="0" w:lastRowLastColumn="0"/>
+            </w:pPr>
+            <w:r>
+              <w:t xml:space="preserve">Generate Reports for </w:t>
+            </w:r>
+            <w:r>
+              <w:t>Number of contributors within each Department</w:t>
+            </w:r>
+            <w:r>
+              <w:rPr>
+                <w:rFonts w:cs="Nirmala UI"/>
+                <w:cs/>
+                <w:lang w:bidi="bn-BD"/>
+              </w:rPr>
+              <w:t>.</w:t>
+            </w:r>
+          </w:p>
+          <w:p>
+            <w:pPr>
+              <w:pStyle w:val="ListParagraph"/>
+              <w:numPr>
+                <w:ilvl w:val="0"/>
+                <w:numId w:val="14"/>
+              </w:numPr>
+              <w:suppressAutoHyphens/>
+              <w:cnfStyle w:val="000000100000" w:firstRow="0" w:lastRow="0" w:firstColumn="0" w:lastColumn="0" w:oddVBand="0" w:evenVBand="0" w:oddHBand="1" w:evenHBand="0" w:firstRowFirstColumn="0" w:firstRowLastColumn="0" w:lastRowFirstColumn="0" w:lastRowLastColumn="0"/>
+            </w:pPr>
+            <w:r>
+              <w:t xml:space="preserve">Generate Reports for </w:t>
+            </w:r>
+            <w:r>
+              <w:t>Ideas without a comment</w:t>
+            </w:r>
+            <w:r>
+              <w:rPr>
+                <w:rFonts w:cs="Nirmala UI"/>
+                <w:cs/>
+                <w:lang w:bidi="bn-BD"/>
+              </w:rPr>
+              <w:t>.</w:t>
+            </w:r>
+          </w:p>
+          <w:p>
+            <w:pPr>
+              <w:pStyle w:val="ListParagraph"/>
+              <w:numPr>
+                <w:ilvl w:val="0"/>
+                <w:numId w:val="14"/>
+              </w:numPr>
+              <w:suppressAutoHyphens/>
+              <w:cnfStyle w:val="000000100000" w:firstRow="0" w:lastRow="0" w:firstColumn="0" w:lastColumn="0" w:oddVBand="0" w:evenVBand="0" w:oddHBand="1" w:evenHBand="0" w:firstRowFirstColumn="0" w:firstRowLastColumn="0" w:lastRowFirstColumn="0" w:lastRowLastColumn="0"/>
+            </w:pPr>
+            <w:r>
+              <w:t>Generate Reports for an</w:t>
+            </w:r>
+            <w:r>
+              <w:t>onymous ideas and comments</w:t>
+            </w:r>
+            <w:r>
+              <w:rPr>
+                <w:rFonts w:cs="Nirmala UI"/>
+                <w:cs/>
+                <w:lang w:bidi="bn-BD"/>
+              </w:rPr>
+              <w:t>.</w:t>
+            </w:r>
           </w:p>
         </w:tc>
       </w:tr>
@@ -2762,7 +2336,7 @@
             </w:pPr>
             <w:sdt>
               <w:sdtPr>
-                <w:id w:val="-62568878"/>
+                <w:id w:val="620424264"/>
                 <w14:checkbox>
                   <w14:checked w14:val="1"/>
                   <w14:checkedState w14:val="00D6" w14:font="Symbol"/>
@@ -2781,7 +2355,7 @@
             </w:r>
             <w:sdt>
               <w:sdtPr>
-                <w:id w:val="399566165"/>
+                <w:id w:val="-319116416"/>
                 <w14:checkbox>
                   <w14:checked w14:val="1"/>
                   <w14:checkedState w14:val="00D6" w14:font="Symbol"/>
@@ -2800,7 +2374,7 @@
             </w:r>
             <w:sdt>
               <w:sdtPr>
-                <w:id w:val="1578166589"/>
+                <w:id w:val="-1368057745"/>
                 <w14:checkbox>
                   <w14:checked w14:val="1"/>
                   <w14:checkedState w14:val="00D6" w14:font="Symbol"/>
@@ -2819,7 +2393,7 @@
             </w:r>
             <w:sdt>
               <w:sdtPr>
-                <w:id w:val="1038320323"/>
+                <w:id w:val="-1730840843"/>
                 <w14:checkbox>
                   <w14:checked w14:val="1"/>
                   <w14:checkedState w14:val="00D6" w14:font="Symbol"/>
@@ -2838,7 +2412,7 @@
             </w:r>
             <w:sdt>
               <w:sdtPr>
-                <w:id w:val="-870839487"/>
+                <w:id w:val="-528571368"/>
                 <w14:checkbox>
                   <w14:checked w14:val="1"/>
                   <w14:checkedState w14:val="00D6" w14:font="Symbol"/>
@@ -2857,7 +2431,7 @@
             </w:r>
             <w:sdt>
               <w:sdtPr>
-                <w:id w:val="282083905"/>
+                <w:id w:val="-2050210624"/>
                 <w14:checkbox>
                   <w14:checked w14:val="1"/>
                   <w14:checkedState w14:val="00D6" w14:font="Symbol"/>
@@ -2891,16 +2465,6 @@
         </w:tc>
       </w:tr>
     </w:tbl>
-    <w:p>
-      <w:pPr>
-        <w:jc w:val="center"/>
-      </w:pPr>
-    </w:p>
-    <w:p>
-      <w:pPr>
-        <w:jc w:val="center"/>
-      </w:pPr>
-    </w:p>
     <w:p>
       <w:pPr>
         <w:jc w:val="center"/>
@@ -2931,7 +2495,6 @@
               <w:jc w:val="center"/>
             </w:pPr>
             <w:r>
-              <w:lastRenderedPageBreak/>
               <w:t>User Story</w:t>
             </w:r>
             <w:r>
@@ -2943,7 +2506,7 @@
               <w:t>.</w:t>
             </w:r>
             <w:r>
-              <w:t>7</w:t>
+              <w:t>6</w:t>
             </w:r>
           </w:p>
         </w:tc>
@@ -2971,10 +2534,14 @@
                 <w:cs/>
                 <w:lang w:bidi="bn-BD"/>
               </w:rPr>
-              <w:t xml:space="preserve">: </w:t>
-            </w:r>
-            <w:r>
-              <w:t>Email notification</w:t>
+              <w:t>:</w:t>
+            </w:r>
+            <w:r>
+              <w:rPr>
+                <w:rFonts w:cs="Nirmala UI"/>
+                <w:lang w:bidi="bn-BD"/>
+              </w:rPr>
+              <w:t xml:space="preserve"> Create Issue</w:t>
             </w:r>
           </w:p>
           <w:p>
@@ -3062,7 +2629,7 @@
             <w:tcW w:w="4788" w:type="dxa"/>
           </w:tcPr>
           <w:p>
-            <w:r>
+            <w:pPr>
               <w:rPr>
                 <w:rFonts w:asciiTheme="minorHAnsi" w:hAnsiTheme="minorHAnsi" w:cstheme="minorHAnsi"/>
                 <w:b w:val="0"/>
@@ -3070,7 +2637,36 @@
                 <w:sz w:val="24"/>
                 <w:szCs w:val="24"/>
               </w:rPr>
-              <w:t>As a QA manager, I want</w:t>
+            </w:pPr>
+            <w:r>
+              <w:rPr>
+                <w:rFonts w:asciiTheme="minorHAnsi" w:hAnsiTheme="minorHAnsi" w:cstheme="minorHAnsi"/>
+                <w:b w:val="0"/>
+                <w:bCs w:val="0"/>
+                <w:sz w:val="24"/>
+                <w:szCs w:val="24"/>
+              </w:rPr>
+              <w:t>As a QA</w:t>
+            </w:r>
+            <w:r>
+              <w:rPr>
+                <w:rFonts w:asciiTheme="minorHAnsi" w:hAnsiTheme="minorHAnsi" w:cstheme="minorHAnsi"/>
+                <w:b w:val="0"/>
+                <w:bCs w:val="0"/>
+                <w:sz w:val="24"/>
+                <w:szCs w:val="24"/>
+              </w:rPr>
+              <w:t xml:space="preserve"> coordinator</w:t>
+            </w:r>
+            <w:r>
+              <w:rPr>
+                <w:rFonts w:asciiTheme="minorHAnsi" w:hAnsiTheme="minorHAnsi" w:cstheme="minorHAnsi"/>
+                <w:b w:val="0"/>
+                <w:bCs w:val="0"/>
+                <w:sz w:val="24"/>
+                <w:szCs w:val="24"/>
+              </w:rPr>
+              <w:t>, I want</w:t>
             </w:r>
             <w:r>
               <w:rPr>
@@ -3085,7 +2681,24 @@
               <w:t xml:space="preserve"> </w:t>
             </w:r>
             <w:r>
-              <w:t>email notification</w:t>
+              <w:rPr>
+                <w:rFonts w:asciiTheme="minorHAnsi" w:hAnsiTheme="minorHAnsi" w:cs="Nirmala UI"/>
+                <w:b w:val="0"/>
+                <w:bCs w:val="0"/>
+                <w:sz w:val="24"/>
+                <w:szCs w:val="24"/>
+                <w:lang w:bidi="bn-BD"/>
+              </w:rPr>
+              <w:t xml:space="preserve">I want to </w:t>
+            </w:r>
+            <w:r>
+              <w:rPr>
+                <w:rFonts w:asciiTheme="minorHAnsi" w:hAnsiTheme="minorHAnsi" w:cs="Nirmala UI"/>
+                <w:sz w:val="24"/>
+                <w:szCs w:val="24"/>
+                <w:lang w:bidi="bn-BD"/>
+              </w:rPr>
+              <w:t>create issue based on idea</w:t>
             </w:r>
             <w:r>
               <w:rPr>
@@ -3098,28 +2711,13 @@
               <w:t xml:space="preserve"> so that </w:t>
             </w:r>
             <w:r>
-              <w:t>Get notified when a new idea submitted</w:t>
-            </w:r>
-            <w:r>
-              <w:rPr>
-                <w:rFonts w:cs="Nirmala UI"/>
-                <w:cs/>
-                <w:lang w:bidi="bn-BD"/>
-              </w:rPr>
-              <w:t>.</w:t>
-            </w:r>
-          </w:p>
-          <w:p>
-            <w:pPr>
-              <w:jc w:val="center"/>
               <w:rPr>
                 <w:rFonts w:asciiTheme="minorHAnsi" w:hAnsiTheme="minorHAnsi" w:cstheme="minorHAnsi"/>
-                <w:b w:val="0"/>
-                <w:bCs w:val="0"/>
                 <w:sz w:val="24"/>
                 <w:szCs w:val="24"/>
               </w:rPr>
-            </w:pPr>
+              <w:t>I can represent a specific aspect of development that need to be made.</w:t>
+            </w:r>
           </w:p>
         </w:tc>
         <w:tc>
@@ -3137,15 +2735,7 @@
               <w:cnfStyle w:val="000000100000" w:firstRow="0" w:lastRow="0" w:firstColumn="0" w:lastColumn="0" w:oddVBand="0" w:evenVBand="0" w:oddHBand="1" w:evenHBand="0" w:firstRowFirstColumn="0" w:firstRowLastColumn="0" w:lastRowFirstColumn="0" w:lastRowLastColumn="0"/>
             </w:pPr>
             <w:r>
-              <w:t>An email notification must have to come in my inbox</w:t>
-            </w:r>
-            <w:r>
-              <w:rPr>
-                <w:rFonts w:cs="Nirmala UI"/>
-                <w:cs/>
-                <w:lang w:bidi="bn-BD"/>
-              </w:rPr>
-              <w:t>.</w:t>
+              <w:t>Create and submit an issue for any idea</w:t>
             </w:r>
           </w:p>
           <w:p>
@@ -3158,21 +2748,27 @@
               <w:cnfStyle w:val="000000100000" w:firstRow="0" w:lastRow="0" w:firstColumn="0" w:lastColumn="0" w:oddVBand="0" w:evenVBand="0" w:oddHBand="1" w:evenHBand="0" w:firstRowFirstColumn="0" w:firstRowLastColumn="0" w:lastRowFirstColumn="0" w:lastRowLastColumn="0"/>
             </w:pPr>
             <w:r>
-              <w:t>Notified for only when new ideas are posted</w:t>
-            </w:r>
-            <w:r>
-              <w:rPr>
-                <w:rFonts w:cs="Nirmala UI"/>
-                <w:cs/>
-                <w:lang w:bidi="bn-BD"/>
-              </w:rPr>
-              <w:t>.</w:t>
-            </w:r>
-          </w:p>
-          <w:p>
-            <w:pPr>
+              <w:t>QA Manager review the issues and place any action on issue (such as approve or ignored).</w:t>
+            </w:r>
+          </w:p>
+          <w:p>
+            <w:pPr>
+              <w:pStyle w:val="ListParagraph"/>
+              <w:numPr>
+                <w:ilvl w:val="0"/>
+                <w:numId w:val="17"/>
+              </w:numPr>
               <w:cnfStyle w:val="000000100000" w:firstRow="0" w:lastRow="0" w:firstColumn="0" w:lastColumn="0" w:oddVBand="0" w:evenVBand="0" w:oddHBand="1" w:evenHBand="0" w:firstRowFirstColumn="0" w:firstRowLastColumn="0" w:lastRowFirstColumn="0" w:lastRowLastColumn="0"/>
             </w:pPr>
+            <w:r>
+              <w:t>QA coordinator</w:t>
+            </w:r>
+            <w:r>
+              <w:t xml:space="preserve"> able to check </w:t>
+            </w:r>
+            <w:r>
+              <w:t xml:space="preserve">status of issue. </w:t>
+            </w:r>
           </w:p>
         </w:tc>
       </w:tr>
@@ -3191,14 +2787,13 @@
             </w:pPr>
             <w:sdt>
               <w:sdtPr>
-                <w:id w:val="-7908117"/>
+                <w:id w:val="1010171787"/>
                 <w14:checkbox>
                   <w14:checked w14:val="1"/>
                   <w14:checkedState w14:val="00D6" w14:font="Symbol"/>
                   <w14:uncheckedState w14:val="2610" w14:font="MS Gothic"/>
                 </w14:checkbox>
               </w:sdtPr>
-              <w:sdtEndPr/>
               <w:sdtContent>
                 <w:r>
                   <w:sym w:font="Symbol" w:char="F0D6"/>
@@ -3210,14 +2805,13 @@
             </w:r>
             <w:sdt>
               <w:sdtPr>
-                <w:id w:val="490228707"/>
+                <w:id w:val="-718662204"/>
                 <w14:checkbox>
                   <w14:checked w14:val="1"/>
                   <w14:checkedState w14:val="00D6" w14:font="Symbol"/>
                   <w14:uncheckedState w14:val="2610" w14:font="MS Gothic"/>
                 </w14:checkbox>
               </w:sdtPr>
-              <w:sdtEndPr/>
               <w:sdtContent>
                 <w:r>
                   <w:sym w:font="Symbol" w:char="F0D6"/>
@@ -3229,14 +2823,13 @@
             </w:r>
             <w:sdt>
               <w:sdtPr>
-                <w:id w:val="-1621757614"/>
+                <w:id w:val="1269825981"/>
                 <w14:checkbox>
                   <w14:checked w14:val="1"/>
                   <w14:checkedState w14:val="00D6" w14:font="Symbol"/>
                   <w14:uncheckedState w14:val="2610" w14:font="MS Gothic"/>
                 </w14:checkbox>
               </w:sdtPr>
-              <w:sdtEndPr/>
               <w:sdtContent>
                 <w:r>
                   <w:sym w:font="Symbol" w:char="F0D6"/>
@@ -3248,14 +2841,13 @@
             </w:r>
             <w:sdt>
               <w:sdtPr>
-                <w:id w:val="945579989"/>
+                <w:id w:val="-204489483"/>
                 <w14:checkbox>
                   <w14:checked w14:val="1"/>
                   <w14:checkedState w14:val="00D6" w14:font="Symbol"/>
                   <w14:uncheckedState w14:val="2610" w14:font="MS Gothic"/>
                 </w14:checkbox>
               </w:sdtPr>
-              <w:sdtEndPr/>
               <w:sdtContent>
                 <w:r>
                   <w:sym w:font="Symbol" w:char="F0D6"/>
@@ -3267,14 +2859,13 @@
             </w:r>
             <w:sdt>
               <w:sdtPr>
-                <w:id w:val="-1541272105"/>
+                <w:id w:val="2024745624"/>
                 <w14:checkbox>
                   <w14:checked w14:val="1"/>
                   <w14:checkedState w14:val="00D6" w14:font="Symbol"/>
                   <w14:uncheckedState w14:val="2610" w14:font="MS Gothic"/>
                 </w14:checkbox>
               </w:sdtPr>
-              <w:sdtEndPr/>
               <w:sdtContent>
                 <w:r>
                   <w:sym w:font="Symbol" w:char="F0D6"/>
@@ -3286,14 +2877,13 @@
             </w:r>
             <w:sdt>
               <w:sdtPr>
-                <w:id w:val="1058131069"/>
+                <w:id w:val="1612549735"/>
                 <w14:checkbox>
                   <w14:checked w14:val="1"/>
                   <w14:checkedState w14:val="00D6" w14:font="Symbol"/>
                   <w14:uncheckedState w14:val="2610" w14:font="MS Gothic"/>
                 </w14:checkbox>
               </w:sdtPr>
-              <w:sdtEndPr/>
               <w:sdtContent>
                 <w:r>
                   <w:sym w:font="Symbol" w:char="F0D6"/>
@@ -3321,9 +2911,9 @@
       </w:tr>
     </w:tbl>
     <w:p>
-      <w:pPr>
-        <w:jc w:val="center"/>
-      </w:pPr>
+      <w:r>
+        <w:br w:type="page"/>
+      </w:r>
     </w:p>
     <w:tbl>
       <w:tblPr>
@@ -3350,6 +2940,7 @@
               <w:jc w:val="center"/>
             </w:pPr>
             <w:r>
+              <w:lastRenderedPageBreak/>
               <w:t>User Story</w:t>
             </w:r>
             <w:r>
@@ -3361,7 +2952,7 @@
               <w:t>.</w:t>
             </w:r>
             <w:r>
-              <w:t>8</w:t>
+              <w:t>7</w:t>
             </w:r>
           </w:p>
         </w:tc>
@@ -3488,7 +3079,22 @@
                 <w:sz w:val="24"/>
                 <w:szCs w:val="24"/>
               </w:rPr>
-              <w:t>As a QA</w:t>
+              <w:t>As a QA manager, I want</w:t>
+            </w:r>
+            <w:r>
+              <w:rPr>
+                <w:rFonts w:asciiTheme="minorHAnsi" w:hAnsiTheme="minorHAnsi" w:cs="Nirmala UI"/>
+                <w:b w:val="0"/>
+                <w:bCs w:val="0"/>
+                <w:sz w:val="24"/>
+                <w:szCs w:val="24"/>
+                <w:cs/>
+                <w:lang w:bidi="bn-BD"/>
+              </w:rPr>
+              <w:t xml:space="preserve"> </w:t>
+            </w:r>
+            <w:r>
+              <w:t>email notification</w:t>
             </w:r>
             <w:r>
               <w:rPr>
@@ -3498,7 +3104,444 @@
                 <w:sz w:val="24"/>
                 <w:szCs w:val="24"/>
               </w:rPr>
-              <w:t>-Co-ordinator</w:t>
+              <w:t xml:space="preserve"> so that </w:t>
+            </w:r>
+            <w:r>
+              <w:t>Get notified when a new idea submitted</w:t>
+            </w:r>
+            <w:r>
+              <w:rPr>
+                <w:rFonts w:cs="Nirmala UI"/>
+                <w:cs/>
+                <w:lang w:bidi="bn-BD"/>
+              </w:rPr>
+              <w:t>.</w:t>
+            </w:r>
+          </w:p>
+          <w:p>
+            <w:pPr>
+              <w:jc w:val="center"/>
+              <w:rPr>
+                <w:rFonts w:asciiTheme="minorHAnsi" w:hAnsiTheme="minorHAnsi" w:cstheme="minorHAnsi"/>
+                <w:b w:val="0"/>
+                <w:bCs w:val="0"/>
+                <w:sz w:val="24"/>
+                <w:szCs w:val="24"/>
+              </w:rPr>
+            </w:pPr>
+          </w:p>
+        </w:tc>
+        <w:tc>
+          <w:tcPr>
+            <w:tcW w:w="4788" w:type="dxa"/>
+            <w:vMerge w:val="restart"/>
+          </w:tcPr>
+          <w:p>
+            <w:pPr>
+              <w:pStyle w:val="ListParagraph"/>
+              <w:numPr>
+                <w:ilvl w:val="0"/>
+                <w:numId w:val="17"/>
+              </w:numPr>
+              <w:cnfStyle w:val="000000100000" w:firstRow="0" w:lastRow="0" w:firstColumn="0" w:lastColumn="0" w:oddVBand="0" w:evenVBand="0" w:oddHBand="1" w:evenHBand="0" w:firstRowFirstColumn="0" w:firstRowLastColumn="0" w:lastRowFirstColumn="0" w:lastRowLastColumn="0"/>
+            </w:pPr>
+            <w:r>
+              <w:t>An email notification must have to come in my inbox</w:t>
+            </w:r>
+            <w:r>
+              <w:rPr>
+                <w:rFonts w:cs="Nirmala UI"/>
+                <w:cs/>
+                <w:lang w:bidi="bn-BD"/>
+              </w:rPr>
+              <w:t>.</w:t>
+            </w:r>
+          </w:p>
+          <w:p>
+            <w:pPr>
+              <w:pStyle w:val="ListParagraph"/>
+              <w:numPr>
+                <w:ilvl w:val="0"/>
+                <w:numId w:val="17"/>
+              </w:numPr>
+              <w:cnfStyle w:val="000000100000" w:firstRow="0" w:lastRow="0" w:firstColumn="0" w:lastColumn="0" w:oddVBand="0" w:evenVBand="0" w:oddHBand="1" w:evenHBand="0" w:firstRowFirstColumn="0" w:firstRowLastColumn="0" w:lastRowFirstColumn="0" w:lastRowLastColumn="0"/>
+            </w:pPr>
+            <w:r>
+              <w:t>Notified for only when new ideas are posted</w:t>
+            </w:r>
+            <w:r>
+              <w:rPr>
+                <w:rFonts w:cs="Nirmala UI"/>
+                <w:cs/>
+                <w:lang w:bidi="bn-BD"/>
+              </w:rPr>
+              <w:t>.</w:t>
+            </w:r>
+          </w:p>
+          <w:p>
+            <w:pPr>
+              <w:cnfStyle w:val="000000100000" w:firstRow="0" w:lastRow="0" w:firstColumn="0" w:lastColumn="0" w:oddVBand="0" w:evenVBand="0" w:oddHBand="1" w:evenHBand="0" w:firstRowFirstColumn="0" w:firstRowLastColumn="0" w:lastRowFirstColumn="0" w:lastRowLastColumn="0"/>
+            </w:pPr>
+          </w:p>
+        </w:tc>
+      </w:tr>
+      <w:tr>
+        <w:trPr>
+          <w:cnfStyle w:val="000000010000" w:firstRow="0" w:lastRow="0" w:firstColumn="0" w:lastColumn="0" w:oddVBand="0" w:evenVBand="0" w:oddHBand="0" w:evenHBand="1" w:firstRowFirstColumn="0" w:firstRowLastColumn="0" w:lastRowFirstColumn="0" w:lastRowLastColumn="0"/>
+        </w:trPr>
+        <w:tc>
+          <w:tcPr>
+            <w:cnfStyle w:val="001000000000" w:firstRow="0" w:lastRow="0" w:firstColumn="1" w:lastColumn="0" w:oddVBand="0" w:evenVBand="0" w:oddHBand="0" w:evenHBand="0" w:firstRowFirstColumn="0" w:firstRowLastColumn="0" w:lastRowFirstColumn="0" w:lastRowLastColumn="0"/>
+            <w:tcW w:w="4788" w:type="dxa"/>
+          </w:tcPr>
+          <w:p>
+            <w:pPr>
+              <w:jc w:val="center"/>
+            </w:pPr>
+            <w:sdt>
+              <w:sdtPr>
+                <w:id w:val="-7908117"/>
+                <w14:checkbox>
+                  <w14:checked w14:val="1"/>
+                  <w14:checkedState w14:val="00D6" w14:font="Symbol"/>
+                  <w14:uncheckedState w14:val="2610" w14:font="MS Gothic"/>
+                </w14:checkbox>
+              </w:sdtPr>
+              <w:sdtEndPr/>
+              <w:sdtContent>
+                <w:r>
+                  <w:sym w:font="Symbol" w:char="F0D6"/>
+                </w:r>
+              </w:sdtContent>
+            </w:sdt>
+            <w:r>
+              <w:t xml:space="preserve"> I           </w:t>
+            </w:r>
+            <w:sdt>
+              <w:sdtPr>
+                <w:id w:val="490228707"/>
+                <w14:checkbox>
+                  <w14:checked w14:val="1"/>
+                  <w14:checkedState w14:val="00D6" w14:font="Symbol"/>
+                  <w14:uncheckedState w14:val="2610" w14:font="MS Gothic"/>
+                </w14:checkbox>
+              </w:sdtPr>
+              <w:sdtEndPr/>
+              <w:sdtContent>
+                <w:r>
+                  <w:sym w:font="Symbol" w:char="F0D6"/>
+                </w:r>
+              </w:sdtContent>
+            </w:sdt>
+            <w:r>
+              <w:t xml:space="preserve"> N         </w:t>
+            </w:r>
+            <w:sdt>
+              <w:sdtPr>
+                <w:id w:val="-1621757614"/>
+                <w14:checkbox>
+                  <w14:checked w14:val="1"/>
+                  <w14:checkedState w14:val="00D6" w14:font="Symbol"/>
+                  <w14:uncheckedState w14:val="2610" w14:font="MS Gothic"/>
+                </w14:checkbox>
+              </w:sdtPr>
+              <w:sdtEndPr/>
+              <w:sdtContent>
+                <w:r>
+                  <w:sym w:font="Symbol" w:char="F0D6"/>
+                </w:r>
+              </w:sdtContent>
+            </w:sdt>
+            <w:r>
+              <w:t xml:space="preserve"> V         </w:t>
+            </w:r>
+            <w:sdt>
+              <w:sdtPr>
+                <w:id w:val="945579989"/>
+                <w14:checkbox>
+                  <w14:checked w14:val="1"/>
+                  <w14:checkedState w14:val="00D6" w14:font="Symbol"/>
+                  <w14:uncheckedState w14:val="2610" w14:font="MS Gothic"/>
+                </w14:checkbox>
+              </w:sdtPr>
+              <w:sdtEndPr/>
+              <w:sdtContent>
+                <w:r>
+                  <w:sym w:font="Symbol" w:char="F0D6"/>
+                </w:r>
+              </w:sdtContent>
+            </w:sdt>
+            <w:r>
+              <w:t xml:space="preserve"> E           </w:t>
+            </w:r>
+            <w:sdt>
+              <w:sdtPr>
+                <w:id w:val="-1541272105"/>
+                <w14:checkbox>
+                  <w14:checked w14:val="1"/>
+                  <w14:checkedState w14:val="00D6" w14:font="Symbol"/>
+                  <w14:uncheckedState w14:val="2610" w14:font="MS Gothic"/>
+                </w14:checkbox>
+              </w:sdtPr>
+              <w:sdtEndPr/>
+              <w:sdtContent>
+                <w:r>
+                  <w:sym w:font="Symbol" w:char="F0D6"/>
+                </w:r>
+              </w:sdtContent>
+            </w:sdt>
+            <w:r>
+              <w:t xml:space="preserve"> S         </w:t>
+            </w:r>
+            <w:sdt>
+              <w:sdtPr>
+                <w:id w:val="1058131069"/>
+                <w14:checkbox>
+                  <w14:checked w14:val="1"/>
+                  <w14:checkedState w14:val="00D6" w14:font="Symbol"/>
+                  <w14:uncheckedState w14:val="2610" w14:font="MS Gothic"/>
+                </w14:checkbox>
+              </w:sdtPr>
+              <w:sdtEndPr/>
+              <w:sdtContent>
+                <w:r>
+                  <w:sym w:font="Symbol" w:char="F0D6"/>
+                </w:r>
+              </w:sdtContent>
+            </w:sdt>
+            <w:r>
+              <w:t xml:space="preserve"> T</w:t>
+            </w:r>
+          </w:p>
+        </w:tc>
+        <w:tc>
+          <w:tcPr>
+            <w:tcW w:w="4788" w:type="dxa"/>
+            <w:vMerge/>
+          </w:tcPr>
+          <w:p>
+            <w:pPr>
+              <w:pStyle w:val="ListParagraph"/>
+              <w:jc w:val="center"/>
+              <w:cnfStyle w:val="000000010000" w:firstRow="0" w:lastRow="0" w:firstColumn="0" w:lastColumn="0" w:oddVBand="0" w:evenVBand="0" w:oddHBand="0" w:evenHBand="1" w:firstRowFirstColumn="0" w:firstRowLastColumn="0" w:lastRowFirstColumn="0" w:lastRowLastColumn="0"/>
+            </w:pPr>
+          </w:p>
+        </w:tc>
+      </w:tr>
+    </w:tbl>
+    <w:p>
+      <w:pPr>
+        <w:jc w:val="center"/>
+      </w:pPr>
+    </w:p>
+    <w:tbl>
+      <w:tblPr>
+        <w:tblStyle w:val="LightGrid-Accent5"/>
+        <w:tblW w:w="0" w:type="auto"/>
+        <w:tblLook w:val="04A0" w:firstRow="1" w:lastRow="0" w:firstColumn="1" w:lastColumn="0" w:noHBand="0" w:noVBand="1"/>
+      </w:tblPr>
+      <w:tblGrid>
+        <w:gridCol w:w="4788"/>
+        <w:gridCol w:w="4788"/>
+      </w:tblGrid>
+      <w:tr>
+        <w:trPr>
+          <w:cnfStyle w:val="100000000000" w:firstRow="1" w:lastRow="0" w:firstColumn="0" w:lastColumn="0" w:oddVBand="0" w:evenVBand="0" w:oddHBand="0" w:evenHBand="0" w:firstRowFirstColumn="0" w:firstRowLastColumn="0" w:lastRowFirstColumn="0" w:lastRowLastColumn="0"/>
+        </w:trPr>
+        <w:tc>
+          <w:tcPr>
+            <w:cnfStyle w:val="001000000000" w:firstRow="0" w:lastRow="0" w:firstColumn="1" w:lastColumn="0" w:oddVBand="0" w:evenVBand="0" w:oddHBand="0" w:evenHBand="0" w:firstRowFirstColumn="0" w:firstRowLastColumn="0" w:lastRowFirstColumn="0" w:lastRowLastColumn="0"/>
+            <w:tcW w:w="9576" w:type="dxa"/>
+            <w:gridSpan w:val="2"/>
+          </w:tcPr>
+          <w:p>
+            <w:pPr>
+              <w:jc w:val="center"/>
+            </w:pPr>
+            <w:r>
+              <w:t>User Story</w:t>
+            </w:r>
+            <w:r>
+              <w:rPr>
+                <w:rFonts w:cs="Nirmala UI"/>
+                <w:cs/>
+                <w:lang w:bidi="bn-BD"/>
+              </w:rPr>
+              <w:t>.</w:t>
+            </w:r>
+            <w:r>
+              <w:t>8</w:t>
+            </w:r>
+          </w:p>
+        </w:tc>
+      </w:tr>
+      <w:tr>
+        <w:trPr>
+          <w:cnfStyle w:val="000000100000" w:firstRow="0" w:lastRow="0" w:firstColumn="0" w:lastColumn="0" w:oddVBand="0" w:evenVBand="0" w:oddHBand="1" w:evenHBand="0" w:firstRowFirstColumn="0" w:firstRowLastColumn="0" w:lastRowFirstColumn="0" w:lastRowLastColumn="0"/>
+        </w:trPr>
+        <w:tc>
+          <w:tcPr>
+            <w:cnfStyle w:val="001000000000" w:firstRow="0" w:lastRow="0" w:firstColumn="1" w:lastColumn="0" w:oddVBand="0" w:evenVBand="0" w:oddHBand="0" w:evenHBand="0" w:firstRowFirstColumn="0" w:firstRowLastColumn="0" w:lastRowFirstColumn="0" w:lastRowLastColumn="0"/>
+            <w:tcW w:w="9576" w:type="dxa"/>
+            <w:gridSpan w:val="2"/>
+          </w:tcPr>
+          <w:p>
+            <w:pPr>
+              <w:jc w:val="center"/>
+            </w:pPr>
+            <w:r>
+              <w:t>Title</w:t>
+            </w:r>
+            <w:r>
+              <w:rPr>
+                <w:rFonts w:cs="Nirmala UI"/>
+                <w:cs/>
+                <w:lang w:bidi="bn-BD"/>
+              </w:rPr>
+              <w:t xml:space="preserve">: </w:t>
+            </w:r>
+            <w:r>
+              <w:t>Email notification</w:t>
+            </w:r>
+          </w:p>
+          <w:p>
+            <w:pPr>
+              <w:jc w:val="center"/>
+            </w:pPr>
+          </w:p>
+        </w:tc>
+      </w:tr>
+      <w:tr>
+        <w:trPr>
+          <w:cnfStyle w:val="000000010000" w:firstRow="0" w:lastRow="0" w:firstColumn="0" w:lastColumn="0" w:oddVBand="0" w:evenVBand="0" w:oddHBand="0" w:evenHBand="1" w:firstRowFirstColumn="0" w:firstRowLastColumn="0" w:lastRowFirstColumn="0" w:lastRowLastColumn="0"/>
+        </w:trPr>
+        <w:tc>
+          <w:tcPr>
+            <w:cnfStyle w:val="001000000000" w:firstRow="0" w:lastRow="0" w:firstColumn="1" w:lastColumn="0" w:oddVBand="0" w:evenVBand="0" w:oddHBand="0" w:evenHBand="0" w:firstRowFirstColumn="0" w:firstRowLastColumn="0" w:lastRowFirstColumn="0" w:lastRowLastColumn="0"/>
+            <w:tcW w:w="4788" w:type="dxa"/>
+          </w:tcPr>
+          <w:p>
+            <w:pPr>
+              <w:jc w:val="center"/>
+            </w:pPr>
+            <w:r>
+              <w:t>User Story</w:t>
+            </w:r>
+          </w:p>
+        </w:tc>
+        <w:tc>
+          <w:tcPr>
+            <w:tcW w:w="4788" w:type="dxa"/>
+          </w:tcPr>
+          <w:p>
+            <w:pPr>
+              <w:jc w:val="center"/>
+              <w:cnfStyle w:val="000000010000" w:firstRow="0" w:lastRow="0" w:firstColumn="0" w:lastColumn="0" w:oddVBand="0" w:evenVBand="0" w:oddHBand="0" w:evenHBand="1" w:firstRowFirstColumn="0" w:firstRowLastColumn="0" w:lastRowFirstColumn="0" w:lastRowLastColumn="0"/>
+              <w:rPr>
+                <w:b/>
+                <w:bCs/>
+              </w:rPr>
+            </w:pPr>
+            <w:r>
+              <w:rPr>
+                <w:b/>
+                <w:bCs/>
+              </w:rPr>
+              <w:t>Acceptance Criteria</w:t>
+            </w:r>
+            <w:r>
+              <w:rPr>
+                <w:rFonts w:cs="Nirmala UI"/>
+                <w:b/>
+                <w:bCs/>
+                <w:cs/>
+                <w:lang w:bidi="bn-BD"/>
+              </w:rPr>
+              <w:t>’</w:t>
+            </w:r>
+            <w:r>
+              <w:rPr>
+                <w:b/>
+                <w:bCs/>
+              </w:rPr>
+              <w:t>s</w:t>
+            </w:r>
+          </w:p>
+          <w:p>
+            <w:pPr>
+              <w:jc w:val="center"/>
+              <w:cnfStyle w:val="000000010000" w:firstRow="0" w:lastRow="0" w:firstColumn="0" w:lastColumn="0" w:oddVBand="0" w:evenVBand="0" w:oddHBand="0" w:evenHBand="1" w:firstRowFirstColumn="0" w:firstRowLastColumn="0" w:lastRowFirstColumn="0" w:lastRowLastColumn="0"/>
+              <w:rPr>
+                <w:b/>
+                <w:bCs/>
+              </w:rPr>
+            </w:pPr>
+          </w:p>
+        </w:tc>
+      </w:tr>
+      <w:tr>
+        <w:trPr>
+          <w:cnfStyle w:val="000000100000" w:firstRow="0" w:lastRow="0" w:firstColumn="0" w:lastColumn="0" w:oddVBand="0" w:evenVBand="0" w:oddHBand="1" w:evenHBand="0" w:firstRowFirstColumn="0" w:firstRowLastColumn="0" w:lastRowFirstColumn="0" w:lastRowLastColumn="0"/>
+        </w:trPr>
+        <w:tc>
+          <w:tcPr>
+            <w:cnfStyle w:val="001000000000" w:firstRow="0" w:lastRow="0" w:firstColumn="1" w:lastColumn="0" w:oddVBand="0" w:evenVBand="0" w:oddHBand="0" w:evenHBand="0" w:firstRowFirstColumn="0" w:firstRowLastColumn="0" w:lastRowFirstColumn="0" w:lastRowLastColumn="0"/>
+            <w:tcW w:w="4788" w:type="dxa"/>
+          </w:tcPr>
+          <w:p>
+            <w:r>
+              <w:rPr>
+                <w:rFonts w:asciiTheme="minorHAnsi" w:hAnsiTheme="minorHAnsi" w:cstheme="minorHAnsi"/>
+                <w:b w:val="0"/>
+                <w:bCs w:val="0"/>
+                <w:sz w:val="24"/>
+                <w:szCs w:val="24"/>
+              </w:rPr>
+              <w:t>As a QA</w:t>
+            </w:r>
+            <w:r>
+              <w:rPr>
+                <w:rFonts w:asciiTheme="minorHAnsi" w:hAnsiTheme="minorHAnsi" w:cs="Nirmala UI"/>
+                <w:b w:val="0"/>
+                <w:bCs w:val="0"/>
+                <w:sz w:val="24"/>
+                <w:szCs w:val="24"/>
+                <w:cs/>
+                <w:lang w:bidi="bn-BD"/>
+              </w:rPr>
+              <w:t>-</w:t>
+            </w:r>
+            <w:r>
+              <w:rPr>
+                <w:rFonts w:asciiTheme="minorHAnsi" w:hAnsiTheme="minorHAnsi" w:cstheme="minorHAnsi"/>
+                <w:b w:val="0"/>
+                <w:bCs w:val="0"/>
+                <w:sz w:val="24"/>
+                <w:szCs w:val="24"/>
+              </w:rPr>
+              <w:t>Co</w:t>
+            </w:r>
+            <w:r>
+              <w:rPr>
+                <w:rFonts w:asciiTheme="minorHAnsi" w:hAnsiTheme="minorHAnsi" w:cs="Nirmala UI"/>
+                <w:b w:val="0"/>
+                <w:bCs w:val="0"/>
+                <w:sz w:val="24"/>
+                <w:szCs w:val="24"/>
+                <w:cs/>
+                <w:lang w:bidi="bn-BD"/>
+              </w:rPr>
+              <w:t>-</w:t>
+            </w:r>
+            <w:r>
+              <w:rPr>
+                <w:rFonts w:asciiTheme="minorHAnsi" w:hAnsiTheme="minorHAnsi" w:cstheme="minorHAnsi"/>
+                <w:b w:val="0"/>
+                <w:bCs w:val="0"/>
+                <w:sz w:val="24"/>
+                <w:szCs w:val="24"/>
+              </w:rPr>
+              <w:t>ordinator</w:t>
             </w:r>
             <w:r>
               <w:rPr>
@@ -4554,7 +4597,15 @@
               <w:cnfStyle w:val="000000100000" w:firstRow="0" w:lastRow="0" w:firstColumn="0" w:lastColumn="0" w:oddVBand="0" w:evenVBand="0" w:oddHBand="1" w:evenHBand="0" w:firstRowFirstColumn="0" w:firstRowLastColumn="0" w:lastRowFirstColumn="0" w:lastRowLastColumn="0"/>
             </w:pPr>
             <w:r>
-              <w:t>Display list of my all posted ideas.</w:t>
+              <w:t>Display list of my all posted ideas</w:t>
+            </w:r>
+            <w:r>
+              <w:rPr>
+                <w:rFonts w:cs="Nirmala UI"/>
+                <w:cs/>
+                <w:lang w:bidi="bn-BD"/>
+              </w:rPr>
+              <w:t>.</w:t>
             </w:r>
           </w:p>
         </w:tc>
@@ -4732,7 +4783,6 @@
               <w:jc w:val="center"/>
             </w:pPr>
             <w:r>
-              <w:lastRenderedPageBreak/>
               <w:t>User Story</w:t>
             </w:r>
             <w:r>
@@ -4747,6 +4797,11 @@
               <w:t>11</w:t>
             </w:r>
             <w:r>
+              <w:rPr>
+                <w:rFonts w:cs="Nirmala UI"/>
+                <w:cs/>
+                <w:lang w:bidi="bn-BD"/>
+              </w:rPr>
               <w:t xml:space="preserve"> </w:t>
             </w:r>
           </w:p>
@@ -4893,7 +4948,15 @@
               <w:t xml:space="preserve">, I want to </w:t>
             </w:r>
             <w:r>
-              <w:t>view ideas and comments.</w:t>
+              <w:t>view ideas and comments</w:t>
+            </w:r>
+            <w:r>
+              <w:rPr>
+                <w:rFonts w:cs="Nirmala UI"/>
+                <w:cs/>
+                <w:lang w:bidi="bn-BD"/>
+              </w:rPr>
+              <w:t>.</w:t>
             </w:r>
           </w:p>
         </w:tc>
@@ -5725,6 +5788,11 @@
               <w:t xml:space="preserve"> to</w:t>
             </w:r>
             <w:r>
+              <w:rPr>
+                <w:rFonts w:cs="Nirmala UI"/>
+                <w:cs/>
+                <w:lang w:bidi="bn-BD"/>
+              </w:rPr>
               <w:t xml:space="preserve"> </w:t>
             </w:r>
             <w:r>
@@ -5984,463 +6052,6 @@
           <w:p>
             <w:pPr>
               <w:jc w:val="center"/>
-              <w:rPr>
-                <w:highlight w:val="yellow"/>
-              </w:rPr>
-            </w:pPr>
-            <w:r>
-              <w:rPr>
-                <w:highlight w:val="yellow"/>
-              </w:rPr>
-              <w:t>Title</w:t>
-            </w:r>
-            <w:r>
-              <w:rPr>
-                <w:rFonts w:cs="Nirmala UI"/>
-                <w:highlight w:val="yellow"/>
-                <w:cs/>
-                <w:lang w:bidi="bn-BD"/>
-              </w:rPr>
-              <w:t xml:space="preserve"> : </w:t>
-            </w:r>
-            <w:r>
-              <w:rPr>
-                <w:rFonts w:cs="Vrinda"/>
-                <w:highlight w:val="yellow"/>
-                <w:lang w:bidi="bn-BD"/>
-              </w:rPr>
-              <w:t>Ban any User</w:t>
-            </w:r>
-          </w:p>
-        </w:tc>
-      </w:tr>
-      <w:tr>
-        <w:trPr>
-          <w:cnfStyle w:val="000000010000" w:firstRow="0" w:lastRow="0" w:firstColumn="0" w:lastColumn="0" w:oddVBand="0" w:evenVBand="0" w:oddHBand="0" w:evenHBand="1" w:firstRowFirstColumn="0" w:firstRowLastColumn="0" w:lastRowFirstColumn="0" w:lastRowLastColumn="0"/>
-        </w:trPr>
-        <w:tc>
-          <w:tcPr>
-            <w:cnfStyle w:val="001000000000" w:firstRow="0" w:lastRow="0" w:firstColumn="1" w:lastColumn="0" w:oddVBand="0" w:evenVBand="0" w:oddHBand="0" w:evenHBand="0" w:firstRowFirstColumn="0" w:firstRowLastColumn="0" w:lastRowFirstColumn="0" w:lastRowLastColumn="0"/>
-            <w:tcW w:w="4788" w:type="dxa"/>
-          </w:tcPr>
-          <w:p>
-            <w:pPr>
-              <w:jc w:val="center"/>
-              <w:rPr>
-                <w:highlight w:val="yellow"/>
-              </w:rPr>
-            </w:pPr>
-            <w:r>
-              <w:rPr>
-                <w:highlight w:val="yellow"/>
-              </w:rPr>
-              <w:t>User Story</w:t>
-            </w:r>
-          </w:p>
-        </w:tc>
-        <w:tc>
-          <w:tcPr>
-            <w:tcW w:w="4788" w:type="dxa"/>
-          </w:tcPr>
-          <w:p>
-            <w:pPr>
-              <w:jc w:val="center"/>
-              <w:cnfStyle w:val="000000010000" w:firstRow="0" w:lastRow="0" w:firstColumn="0" w:lastColumn="0" w:oddVBand="0" w:evenVBand="0" w:oddHBand="0" w:evenHBand="1" w:firstRowFirstColumn="0" w:firstRowLastColumn="0" w:lastRowFirstColumn="0" w:lastRowLastColumn="0"/>
-              <w:rPr>
-                <w:b/>
-                <w:bCs/>
-                <w:highlight w:val="yellow"/>
-              </w:rPr>
-            </w:pPr>
-            <w:r>
-              <w:rPr>
-                <w:b/>
-                <w:bCs/>
-                <w:highlight w:val="yellow"/>
-              </w:rPr>
-              <w:t>Acceptance Criteria</w:t>
-            </w:r>
-          </w:p>
-        </w:tc>
-      </w:tr>
-      <w:tr>
-        <w:trPr>
-          <w:cnfStyle w:val="000000100000" w:firstRow="0" w:lastRow="0" w:firstColumn="0" w:lastColumn="0" w:oddVBand="0" w:evenVBand="0" w:oddHBand="1" w:evenHBand="0" w:firstRowFirstColumn="0" w:firstRowLastColumn="0" w:lastRowFirstColumn="0" w:lastRowLastColumn="0"/>
-        </w:trPr>
-        <w:tc>
-          <w:tcPr>
-            <w:cnfStyle w:val="001000000000" w:firstRow="0" w:lastRow="0" w:firstColumn="1" w:lastColumn="0" w:oddVBand="0" w:evenVBand="0" w:oddHBand="0" w:evenHBand="0" w:firstRowFirstColumn="0" w:firstRowLastColumn="0" w:lastRowFirstColumn="0" w:lastRowLastColumn="0"/>
-            <w:tcW w:w="4788" w:type="dxa"/>
-          </w:tcPr>
-          <w:p>
-            <w:pPr>
-              <w:jc w:val="center"/>
-              <w:rPr>
-                <w:rFonts w:asciiTheme="minorHAnsi" w:hAnsiTheme="minorHAnsi" w:cstheme="minorHAnsi"/>
-                <w:b w:val="0"/>
-                <w:bCs w:val="0"/>
-                <w:sz w:val="24"/>
-                <w:szCs w:val="24"/>
-                <w:highlight w:val="yellow"/>
-              </w:rPr>
-            </w:pPr>
-            <w:r>
-              <w:rPr>
-                <w:rFonts w:asciiTheme="minorHAnsi" w:hAnsiTheme="minorHAnsi" w:cstheme="minorHAnsi"/>
-                <w:b w:val="0"/>
-                <w:bCs w:val="0"/>
-                <w:sz w:val="24"/>
-                <w:szCs w:val="24"/>
-                <w:highlight w:val="yellow"/>
-              </w:rPr>
-              <w:t xml:space="preserve">As an </w:t>
-            </w:r>
-            <w:r>
-              <w:rPr>
-                <w:rFonts w:asciiTheme="minorHAnsi" w:hAnsiTheme="minorHAnsi" w:cstheme="minorHAnsi"/>
-                <w:b w:val="0"/>
-                <w:bCs w:val="0"/>
-                <w:sz w:val="24"/>
-                <w:szCs w:val="24"/>
-                <w:highlight w:val="yellow"/>
-              </w:rPr>
-              <w:t>System Admin</w:t>
-            </w:r>
-            <w:r>
-              <w:rPr>
-                <w:rFonts w:asciiTheme="minorHAnsi" w:hAnsiTheme="minorHAnsi" w:cstheme="minorHAnsi"/>
-                <w:b w:val="0"/>
-                <w:bCs w:val="0"/>
-                <w:sz w:val="24"/>
-                <w:szCs w:val="24"/>
-                <w:highlight w:val="yellow"/>
-              </w:rPr>
-              <w:t xml:space="preserve">, I want to </w:t>
-            </w:r>
-            <w:r>
-              <w:rPr>
-                <w:rFonts w:asciiTheme="minorHAnsi" w:hAnsiTheme="minorHAnsi" w:cstheme="minorHAnsi"/>
-                <w:b w:val="0"/>
-                <w:bCs w:val="0"/>
-                <w:sz w:val="24"/>
-                <w:szCs w:val="24"/>
-                <w:highlight w:val="yellow"/>
-              </w:rPr>
-              <w:t xml:space="preserve">be able to </w:t>
-            </w:r>
-            <w:r>
-              <w:rPr>
-                <w:rFonts w:asciiTheme="minorHAnsi" w:hAnsiTheme="minorHAnsi" w:cstheme="minorHAnsi"/>
-                <w:sz w:val="24"/>
-                <w:szCs w:val="24"/>
-                <w:highlight w:val="yellow"/>
-              </w:rPr>
-              <w:t>ban any user</w:t>
-            </w:r>
-            <w:r>
-              <w:rPr>
-                <w:rFonts w:cs="Nirmala UI"/>
-                <w:highlight w:val="yellow"/>
-                <w:cs/>
-                <w:lang w:bidi="bn-BD"/>
-              </w:rPr>
-              <w:t xml:space="preserve"> </w:t>
-            </w:r>
-            <w:r>
-              <w:rPr>
-                <w:rFonts w:asciiTheme="minorHAnsi" w:hAnsiTheme="minorHAnsi" w:cstheme="minorHAnsi"/>
-                <w:b w:val="0"/>
-                <w:bCs w:val="0"/>
-                <w:sz w:val="24"/>
-                <w:szCs w:val="24"/>
-                <w:highlight w:val="yellow"/>
-              </w:rPr>
-              <w:t>so that</w:t>
-            </w:r>
-            <w:r>
-              <w:rPr>
-                <w:rFonts w:cs="Vrinda"/>
-                <w:b w:val="0"/>
-                <w:bCs w:val="0"/>
-                <w:highlight w:val="yellow"/>
-                <w:lang w:bidi="bn-BD"/>
-              </w:rPr>
-              <w:t xml:space="preserve"> I can express my opinion against that idea</w:t>
-            </w:r>
-            <w:r>
-              <w:rPr>
-                <w:rFonts w:cs="Nirmala UI"/>
-                <w:b w:val="0"/>
-                <w:bCs w:val="0"/>
-                <w:highlight w:val="yellow"/>
-                <w:cs/>
-                <w:lang w:bidi="bn-BD"/>
-              </w:rPr>
-              <w:t>.</w:t>
-            </w:r>
-          </w:p>
-        </w:tc>
-        <w:tc>
-          <w:tcPr>
-            <w:tcW w:w="4788" w:type="dxa"/>
-          </w:tcPr>
-          <w:p>
-            <w:pPr>
-              <w:pStyle w:val="ListParagraph"/>
-              <w:numPr>
-                <w:ilvl w:val="0"/>
-                <w:numId w:val="32"/>
-              </w:numPr>
-              <w:cnfStyle w:val="000000100000" w:firstRow="0" w:lastRow="0" w:firstColumn="0" w:lastColumn="0" w:oddVBand="0" w:evenVBand="0" w:oddHBand="1" w:evenHBand="0" w:firstRowFirstColumn="0" w:firstRowLastColumn="0" w:lastRowFirstColumn="0" w:lastRowLastColumn="0"/>
-              <w:rPr>
-                <w:highlight w:val="yellow"/>
-              </w:rPr>
-            </w:pPr>
-            <w:r>
-              <w:rPr>
-                <w:highlight w:val="yellow"/>
-              </w:rPr>
-              <w:t>Change User status active to ban</w:t>
-            </w:r>
-          </w:p>
-          <w:p>
-            <w:pPr>
-              <w:pStyle w:val="ListParagraph"/>
-              <w:numPr>
-                <w:ilvl w:val="0"/>
-                <w:numId w:val="32"/>
-              </w:numPr>
-              <w:cnfStyle w:val="000000100000" w:firstRow="0" w:lastRow="0" w:firstColumn="0" w:lastColumn="0" w:oddVBand="0" w:evenVBand="0" w:oddHBand="1" w:evenHBand="0" w:firstRowFirstColumn="0" w:firstRowLastColumn="0" w:lastRowFirstColumn="0" w:lastRowLastColumn="0"/>
-              <w:rPr>
-                <w:highlight w:val="yellow"/>
-              </w:rPr>
-            </w:pPr>
-            <w:r>
-              <w:rPr>
-                <w:highlight w:val="yellow"/>
-              </w:rPr>
-              <w:t>Ignore access of a Banned user</w:t>
-            </w:r>
-          </w:p>
-          <w:p>
-            <w:pPr>
-              <w:jc w:val="both"/>
-              <w:cnfStyle w:val="000000100000" w:firstRow="0" w:lastRow="0" w:firstColumn="0" w:lastColumn="0" w:oddVBand="0" w:evenVBand="0" w:oddHBand="1" w:evenHBand="0" w:firstRowFirstColumn="0" w:firstRowLastColumn="0" w:lastRowFirstColumn="0" w:lastRowLastColumn="0"/>
-              <w:rPr>
-                <w:highlight w:val="yellow"/>
-              </w:rPr>
-            </w:pPr>
-          </w:p>
-          <w:p>
-            <w:pPr>
-              <w:jc w:val="center"/>
-              <w:cnfStyle w:val="000000100000" w:firstRow="0" w:lastRow="0" w:firstColumn="0" w:lastColumn="0" w:oddVBand="0" w:evenVBand="0" w:oddHBand="1" w:evenHBand="0" w:firstRowFirstColumn="0" w:firstRowLastColumn="0" w:lastRowFirstColumn="0" w:lastRowLastColumn="0"/>
-              <w:rPr>
-                <w:highlight w:val="yellow"/>
-              </w:rPr>
-            </w:pPr>
-          </w:p>
-        </w:tc>
-      </w:tr>
-      <w:tr>
-        <w:trPr>
-          <w:cnfStyle w:val="000000010000" w:firstRow="0" w:lastRow="0" w:firstColumn="0" w:lastColumn="0" w:oddVBand="0" w:evenVBand="0" w:oddHBand="0" w:evenHBand="1" w:firstRowFirstColumn="0" w:firstRowLastColumn="0" w:lastRowFirstColumn="0" w:lastRowLastColumn="0"/>
-        </w:trPr>
-        <w:tc>
-          <w:tcPr>
-            <w:cnfStyle w:val="001000000000" w:firstRow="0" w:lastRow="0" w:firstColumn="1" w:lastColumn="0" w:oddVBand="0" w:evenVBand="0" w:oddHBand="0" w:evenHBand="0" w:firstRowFirstColumn="0" w:firstRowLastColumn="0" w:lastRowFirstColumn="0" w:lastRowLastColumn="0"/>
-            <w:tcW w:w="4788" w:type="dxa"/>
-          </w:tcPr>
-          <w:p>
-            <w:pPr>
-              <w:jc w:val="center"/>
-            </w:pPr>
-            <w:sdt>
-              <w:sdtPr>
-                <w:id w:val="-1184126541"/>
-                <w14:checkbox>
-                  <w14:checked w14:val="1"/>
-                  <w14:checkedState w14:val="00D6" w14:font="Symbol"/>
-                  <w14:uncheckedState w14:val="2610" w14:font="MS Gothic"/>
-                </w14:checkbox>
-              </w:sdtPr>
-              <w:sdtEndPr/>
-              <w:sdtContent>
-                <w:r>
-                  <w:sym w:font="Symbol" w:char="F0D6"/>
-                </w:r>
-              </w:sdtContent>
-            </w:sdt>
-            <w:r>
-              <w:t xml:space="preserve"> I           </w:t>
-            </w:r>
-            <w:sdt>
-              <w:sdtPr>
-                <w:id w:val="-1488469781"/>
-                <w14:checkbox>
-                  <w14:checked w14:val="1"/>
-                  <w14:checkedState w14:val="00D6" w14:font="Symbol"/>
-                  <w14:uncheckedState w14:val="2610" w14:font="MS Gothic"/>
-                </w14:checkbox>
-              </w:sdtPr>
-              <w:sdtEndPr/>
-              <w:sdtContent>
-                <w:r>
-                  <w:sym w:font="Symbol" w:char="F0D6"/>
-                </w:r>
-              </w:sdtContent>
-            </w:sdt>
-            <w:r>
-              <w:t xml:space="preserve"> N         </w:t>
-            </w:r>
-            <w:sdt>
-              <w:sdtPr>
-                <w:id w:val="1865713845"/>
-                <w14:checkbox>
-                  <w14:checked w14:val="1"/>
-                  <w14:checkedState w14:val="00D6" w14:font="Symbol"/>
-                  <w14:uncheckedState w14:val="2610" w14:font="MS Gothic"/>
-                </w14:checkbox>
-              </w:sdtPr>
-              <w:sdtEndPr/>
-              <w:sdtContent>
-                <w:r>
-                  <w:sym w:font="Symbol" w:char="F0D6"/>
-                </w:r>
-              </w:sdtContent>
-            </w:sdt>
-            <w:r>
-              <w:t xml:space="preserve"> V         </w:t>
-            </w:r>
-            <w:sdt>
-              <w:sdtPr>
-                <w:id w:val="-124622407"/>
-                <w14:checkbox>
-                  <w14:checked w14:val="1"/>
-                  <w14:checkedState w14:val="00D6" w14:font="Symbol"/>
-                  <w14:uncheckedState w14:val="2610" w14:font="MS Gothic"/>
-                </w14:checkbox>
-              </w:sdtPr>
-              <w:sdtEndPr/>
-              <w:sdtContent>
-                <w:r>
-                  <w:sym w:font="Symbol" w:char="F0D6"/>
-                </w:r>
-              </w:sdtContent>
-            </w:sdt>
-            <w:r>
-              <w:t xml:space="preserve"> E           </w:t>
-            </w:r>
-            <w:sdt>
-              <w:sdtPr>
-                <w:id w:val="761886011"/>
-                <w14:checkbox>
-                  <w14:checked w14:val="1"/>
-                  <w14:checkedState w14:val="00D6" w14:font="Symbol"/>
-                  <w14:uncheckedState w14:val="2610" w14:font="MS Gothic"/>
-                </w14:checkbox>
-              </w:sdtPr>
-              <w:sdtEndPr/>
-              <w:sdtContent>
-                <w:r>
-                  <w:sym w:font="Symbol" w:char="F0D6"/>
-                </w:r>
-              </w:sdtContent>
-            </w:sdt>
-            <w:r>
-              <w:t xml:space="preserve"> S         </w:t>
-            </w:r>
-            <w:sdt>
-              <w:sdtPr>
-                <w:id w:val="-1201623506"/>
-                <w14:checkbox>
-                  <w14:checked w14:val="1"/>
-                  <w14:checkedState w14:val="00D6" w14:font="Symbol"/>
-                  <w14:uncheckedState w14:val="2610" w14:font="MS Gothic"/>
-                </w14:checkbox>
-              </w:sdtPr>
-              <w:sdtEndPr/>
-              <w:sdtContent>
-                <w:r>
-                  <w:sym w:font="Symbol" w:char="F0D6"/>
-                </w:r>
-              </w:sdtContent>
-            </w:sdt>
-            <w:r>
-              <w:t xml:space="preserve"> T</w:t>
-            </w:r>
-          </w:p>
-        </w:tc>
-        <w:tc>
-          <w:tcPr>
-            <w:tcW w:w="4788" w:type="dxa"/>
-          </w:tcPr>
-          <w:p>
-            <w:pPr>
-              <w:pStyle w:val="ListParagraph"/>
-              <w:jc w:val="center"/>
-              <w:cnfStyle w:val="000000010000" w:firstRow="0" w:lastRow="0" w:firstColumn="0" w:lastColumn="0" w:oddVBand="0" w:evenVBand="0" w:oddHBand="0" w:evenHBand="1" w:firstRowFirstColumn="0" w:firstRowLastColumn="0" w:lastRowFirstColumn="0" w:lastRowLastColumn="0"/>
-            </w:pPr>
-          </w:p>
-        </w:tc>
-      </w:tr>
-    </w:tbl>
-    <w:p/>
-    <w:tbl>
-      <w:tblPr>
-        <w:tblStyle w:val="LightGrid-Accent5"/>
-        <w:tblW w:w="0" w:type="auto"/>
-        <w:tblLook w:val="04A0" w:firstRow="1" w:lastRow="0" w:firstColumn="1" w:lastColumn="0" w:noHBand="0" w:noVBand="1"/>
-      </w:tblPr>
-      <w:tblGrid>
-        <w:gridCol w:w="4788"/>
-        <w:gridCol w:w="4788"/>
-      </w:tblGrid>
-      <w:tr>
-        <w:trPr>
-          <w:cnfStyle w:val="100000000000" w:firstRow="1" w:lastRow="0" w:firstColumn="0" w:lastColumn="0" w:oddVBand="0" w:evenVBand="0" w:oddHBand="0" w:evenHBand="0" w:firstRowFirstColumn="0" w:firstRowLastColumn="0" w:lastRowFirstColumn="0" w:lastRowLastColumn="0"/>
-        </w:trPr>
-        <w:tc>
-          <w:tcPr>
-            <w:cnfStyle w:val="001000000000" w:firstRow="0" w:lastRow="0" w:firstColumn="1" w:lastColumn="0" w:oddVBand="0" w:evenVBand="0" w:oddHBand="0" w:evenHBand="0" w:firstRowFirstColumn="0" w:firstRowLastColumn="0" w:lastRowFirstColumn="0" w:lastRowLastColumn="0"/>
-            <w:tcW w:w="9576" w:type="dxa"/>
-            <w:gridSpan w:val="2"/>
-          </w:tcPr>
-          <w:p>
-            <w:pPr>
-              <w:jc w:val="center"/>
-            </w:pPr>
-            <w:r>
-              <w:lastRenderedPageBreak/>
-              <w:t>User Story</w:t>
-            </w:r>
-            <w:r>
-              <w:rPr>
-                <w:rFonts w:cs="Nirmala UI"/>
-                <w:cs/>
-                <w:lang w:bidi="bn-BD"/>
-              </w:rPr>
-              <w:t>.</w:t>
-            </w:r>
-            <w:r>
-              <w:t>15</w:t>
-            </w:r>
-          </w:p>
-        </w:tc>
-      </w:tr>
-      <w:tr>
-        <w:trPr>
-          <w:cnfStyle w:val="000000100000" w:firstRow="0" w:lastRow="0" w:firstColumn="0" w:lastColumn="0" w:oddVBand="0" w:evenVBand="0" w:oddHBand="1" w:evenHBand="0" w:firstRowFirstColumn="0" w:firstRowLastColumn="0" w:lastRowFirstColumn="0" w:lastRowLastColumn="0"/>
-        </w:trPr>
-        <w:tc>
-          <w:tcPr>
-            <w:cnfStyle w:val="001000000000" w:firstRow="0" w:lastRow="0" w:firstColumn="1" w:lastColumn="0" w:oddVBand="0" w:evenVBand="0" w:oddHBand="0" w:evenHBand="0" w:firstRowFirstColumn="0" w:firstRowLastColumn="0" w:lastRowFirstColumn="0" w:lastRowLastColumn="0"/>
-            <w:tcW w:w="9576" w:type="dxa"/>
-            <w:gridSpan w:val="2"/>
-          </w:tcPr>
-          <w:p>
-            <w:pPr>
-              <w:jc w:val="center"/>
             </w:pPr>
             <w:r>
               <w:t>Title</w:t>
@@ -6832,49 +6443,6 @@
           </w:p>
         </w:tc>
       </w:tr>
-    </w:tbl>
-    <w:p/>
-    <w:tbl>
-      <w:tblPr>
-        <w:tblStyle w:val="LightGrid-Accent5"/>
-        <w:tblW w:w="0" w:type="auto"/>
-        <w:tblLook w:val="04A0" w:firstRow="1" w:lastRow="0" w:firstColumn="1" w:lastColumn="0" w:noHBand="0" w:noVBand="1"/>
-      </w:tblPr>
-      <w:tblGrid>
-        <w:gridCol w:w="4788"/>
-        <w:gridCol w:w="4788"/>
-      </w:tblGrid>
-      <w:tr>
-        <w:trPr>
-          <w:cnfStyle w:val="100000000000" w:firstRow="1" w:lastRow="0" w:firstColumn="0" w:lastColumn="0" w:oddVBand="0" w:evenVBand="0" w:oddHBand="0" w:evenHBand="0" w:firstRowFirstColumn="0" w:firstRowLastColumn="0" w:lastRowFirstColumn="0" w:lastRowLastColumn="0"/>
-        </w:trPr>
-        <w:tc>
-          <w:tcPr>
-            <w:cnfStyle w:val="001000000000" w:firstRow="0" w:lastRow="0" w:firstColumn="1" w:lastColumn="0" w:oddVBand="0" w:evenVBand="0" w:oddHBand="0" w:evenHBand="0" w:firstRowFirstColumn="0" w:firstRowLastColumn="0" w:lastRowFirstColumn="0" w:lastRowLastColumn="0"/>
-            <w:tcW w:w="9576" w:type="dxa"/>
-            <w:gridSpan w:val="2"/>
-          </w:tcPr>
-          <w:p>
-            <w:pPr>
-              <w:jc w:val="center"/>
-            </w:pPr>
-            <w:r>
-              <w:t>User Story</w:t>
-            </w:r>
-            <w:r>
-              <w:rPr>
-                <w:rFonts w:cs="Nirmala UI"/>
-                <w:cs/>
-                <w:lang w:bidi="bn-BD"/>
-              </w:rPr>
-              <w:t>.</w:t>
-            </w:r>
-            <w:r>
-              <w:t>16</w:t>
-            </w:r>
-          </w:p>
-        </w:tc>
-      </w:tr>
       <w:tr>
         <w:trPr>
           <w:cnfStyle w:val="000000100000" w:firstRow="0" w:lastRow="0" w:firstColumn="0" w:lastColumn="0" w:oddVBand="0" w:evenVBand="0" w:oddHBand="1" w:evenHBand="0" w:firstRowFirstColumn="0" w:firstRowLastColumn="0" w:lastRowFirstColumn="0" w:lastRowLastColumn="0"/>
@@ -6890,7 +6458,8 @@
               <w:jc w:val="center"/>
             </w:pPr>
             <w:r>
-              <w:t>Title</w:t>
+              <w:lastRenderedPageBreak/>
+              <w:t>User Story</w:t>
             </w:r>
             <w:r>
               <w:rPr>
@@ -6898,6 +6467,37 @@
                 <w:cs/>
                 <w:lang w:bidi="bn-BD"/>
               </w:rPr>
+              <w:t>.</w:t>
+            </w:r>
+            <w:r>
+              <w:t>15</w:t>
+            </w:r>
+          </w:p>
+        </w:tc>
+      </w:tr>
+      <w:tr>
+        <w:trPr>
+          <w:cnfStyle w:val="000000010000" w:firstRow="0" w:lastRow="0" w:firstColumn="0" w:lastColumn="0" w:oddVBand="0" w:evenVBand="0" w:oddHBand="0" w:evenHBand="1" w:firstRowFirstColumn="0" w:firstRowLastColumn="0" w:lastRowFirstColumn="0" w:lastRowLastColumn="0"/>
+        </w:trPr>
+        <w:tc>
+          <w:tcPr>
+            <w:cnfStyle w:val="001000000000" w:firstRow="0" w:lastRow="0" w:firstColumn="1" w:lastColumn="0" w:oddVBand="0" w:evenVBand="0" w:oddHBand="0" w:evenHBand="0" w:firstRowFirstColumn="0" w:firstRowLastColumn="0" w:lastRowFirstColumn="0" w:lastRowLastColumn="0"/>
+            <w:tcW w:w="9576" w:type="dxa"/>
+            <w:gridSpan w:val="2"/>
+          </w:tcPr>
+          <w:p>
+            <w:pPr>
+              <w:jc w:val="center"/>
+            </w:pPr>
+            <w:r>
+              <w:t>Title</w:t>
+            </w:r>
+            <w:r>
+              <w:rPr>
+                <w:rFonts w:cs="Nirmala UI"/>
+                <w:cs/>
+                <w:lang w:bidi="bn-BD"/>
+              </w:rPr>
               <w:t xml:space="preserve"> : </w:t>
             </w:r>
             <w:r>
@@ -6906,6 +6506,47 @@
                 <w:lang w:bidi="bn-BD"/>
               </w:rPr>
               <w:t>Update Profile Image</w:t>
+            </w:r>
+          </w:p>
+        </w:tc>
+      </w:tr>
+      <w:tr>
+        <w:trPr>
+          <w:cnfStyle w:val="000000100000" w:firstRow="0" w:lastRow="0" w:firstColumn="0" w:lastColumn="0" w:oddVBand="0" w:evenVBand="0" w:oddHBand="1" w:evenHBand="0" w:firstRowFirstColumn="0" w:firstRowLastColumn="0" w:lastRowFirstColumn="0" w:lastRowLastColumn="0"/>
+        </w:trPr>
+        <w:tc>
+          <w:tcPr>
+            <w:cnfStyle w:val="001000000000" w:firstRow="0" w:lastRow="0" w:firstColumn="1" w:lastColumn="0" w:oddVBand="0" w:evenVBand="0" w:oddHBand="0" w:evenHBand="0" w:firstRowFirstColumn="0" w:firstRowLastColumn="0" w:lastRowFirstColumn="0" w:lastRowLastColumn="0"/>
+            <w:tcW w:w="4788" w:type="dxa"/>
+          </w:tcPr>
+          <w:p>
+            <w:pPr>
+              <w:jc w:val="center"/>
+            </w:pPr>
+            <w:r>
+              <w:t>User Story</w:t>
+            </w:r>
+          </w:p>
+        </w:tc>
+        <w:tc>
+          <w:tcPr>
+            <w:tcW w:w="4788" w:type="dxa"/>
+          </w:tcPr>
+          <w:p>
+            <w:pPr>
+              <w:jc w:val="center"/>
+              <w:cnfStyle w:val="000000100000" w:firstRow="0" w:lastRow="0" w:firstColumn="0" w:lastColumn="0" w:oddVBand="0" w:evenVBand="0" w:oddHBand="1" w:evenHBand="0" w:firstRowFirstColumn="0" w:firstRowLastColumn="0" w:lastRowFirstColumn="0" w:lastRowLastColumn="0"/>
+              <w:rPr>
+                <w:b/>
+                <w:bCs/>
+              </w:rPr>
+            </w:pPr>
+            <w:r>
+              <w:rPr>
+                <w:b/>
+                <w:bCs/>
+              </w:rPr>
+              <w:t>Acceptance Criteria</w:t>
             </w:r>
           </w:p>
         </w:tc>
@@ -6922,9 +6563,144 @@
           <w:p>
             <w:pPr>
               <w:jc w:val="center"/>
-            </w:pPr>
-            <w:r>
-              <w:t>User Story</w:t>
+              <w:rPr>
+                <w:rFonts w:asciiTheme="minorHAnsi" w:hAnsiTheme="minorHAnsi" w:cstheme="minorHAnsi"/>
+                <w:b w:val="0"/>
+                <w:bCs w:val="0"/>
+                <w:sz w:val="24"/>
+                <w:szCs w:val="24"/>
+              </w:rPr>
+            </w:pPr>
+            <w:r>
+              <w:rPr>
+                <w:rFonts w:asciiTheme="minorHAnsi" w:hAnsiTheme="minorHAnsi" w:cstheme="minorHAnsi"/>
+                <w:b w:val="0"/>
+                <w:bCs w:val="0"/>
+                <w:sz w:val="24"/>
+                <w:szCs w:val="24"/>
+              </w:rPr>
+              <w:t>As a</w:t>
+            </w:r>
+            <w:r>
+              <w:rPr>
+                <w:rFonts w:asciiTheme="minorHAnsi" w:hAnsiTheme="minorHAnsi" w:cstheme="minorHAnsi"/>
+                <w:b w:val="0"/>
+                <w:bCs w:val="0"/>
+                <w:sz w:val="24"/>
+                <w:szCs w:val="24"/>
+              </w:rPr>
+              <w:t xml:space="preserve">n </w:t>
+            </w:r>
+            <w:r>
+              <w:rPr>
+                <w:rFonts w:asciiTheme="minorHAnsi" w:hAnsiTheme="minorHAnsi" w:cstheme="minorHAnsi"/>
+                <w:b w:val="0"/>
+                <w:bCs w:val="0"/>
+                <w:sz w:val="24"/>
+                <w:szCs w:val="24"/>
+              </w:rPr>
+              <w:t>Student</w:t>
+            </w:r>
+            <w:r>
+              <w:rPr>
+                <w:rFonts w:asciiTheme="minorHAnsi" w:hAnsiTheme="minorHAnsi" w:cstheme="minorHAnsi"/>
+                <w:b w:val="0"/>
+                <w:bCs w:val="0"/>
+                <w:sz w:val="24"/>
+                <w:szCs w:val="24"/>
+              </w:rPr>
+              <w:t xml:space="preserve"> or staff</w:t>
+            </w:r>
+            <w:r>
+              <w:rPr>
+                <w:rFonts w:asciiTheme="minorHAnsi" w:hAnsiTheme="minorHAnsi" w:cstheme="minorHAnsi"/>
+                <w:b w:val="0"/>
+                <w:bCs w:val="0"/>
+                <w:sz w:val="24"/>
+                <w:szCs w:val="24"/>
+              </w:rPr>
+              <w:t>, I want</w:t>
+            </w:r>
+            <w:r>
+              <w:rPr>
+                <w:rFonts w:asciiTheme="minorHAnsi" w:hAnsiTheme="minorHAnsi" w:cstheme="minorHAnsi"/>
+                <w:b w:val="0"/>
+                <w:bCs w:val="0"/>
+                <w:sz w:val="24"/>
+                <w:szCs w:val="24"/>
+              </w:rPr>
+              <w:t xml:space="preserve"> to be able to </w:t>
+            </w:r>
+            <w:r>
+              <w:rPr>
+                <w:rFonts w:asciiTheme="minorHAnsi" w:hAnsiTheme="minorHAnsi" w:cstheme="minorHAnsi"/>
+                <w:sz w:val="24"/>
+                <w:szCs w:val="24"/>
+              </w:rPr>
+              <w:t xml:space="preserve">update my profile picture </w:t>
+            </w:r>
+            <w:r>
+              <w:rPr>
+                <w:rFonts w:asciiTheme="minorHAnsi" w:hAnsiTheme="minorHAnsi" w:cstheme="minorHAnsi"/>
+                <w:b w:val="0"/>
+                <w:bCs w:val="0"/>
+                <w:sz w:val="24"/>
+                <w:szCs w:val="24"/>
+              </w:rPr>
+              <w:t>so that</w:t>
+            </w:r>
+            <w:r>
+              <w:rPr>
+                <w:rFonts w:cs="Nirmala UI"/>
+                <w:b w:val="0"/>
+                <w:bCs w:val="0"/>
+                <w:cs/>
+                <w:lang w:bidi="bn-BD"/>
+              </w:rPr>
+              <w:t xml:space="preserve"> </w:t>
+            </w:r>
+            <w:r>
+              <w:rPr>
+                <w:rFonts w:cs="Vrinda"/>
+                <w:lang w:bidi="bn-BD"/>
+              </w:rPr>
+              <w:t>I</w:t>
+            </w:r>
+            <w:r>
+              <w:rPr>
+                <w:rFonts w:cs="Vrinda"/>
+                <w:lang w:bidi="bn-BD"/>
+              </w:rPr>
+              <w:t xml:space="preserve"> can </w:t>
+            </w:r>
+            <w:r>
+              <w:rPr>
+                <w:rFonts w:cs="Vrinda"/>
+                <w:lang w:bidi="bn-BD"/>
+              </w:rPr>
+              <w:t xml:space="preserve"> change my</w:t>
+            </w:r>
+            <w:r>
+              <w:rPr>
+                <w:rFonts w:cs="Vrinda"/>
+                <w:lang w:bidi="bn-BD"/>
+              </w:rPr>
+              <w:t xml:space="preserve"> profile</w:t>
+            </w:r>
+            <w:r>
+              <w:rPr>
+                <w:rFonts w:cs="Vrinda"/>
+                <w:lang w:bidi="bn-BD"/>
+              </w:rPr>
+              <w:t xml:space="preserve"> picture anytime</w:t>
+            </w:r>
+            <w:r>
+              <w:rPr>
+                <w:rFonts w:cs="Nirmala UI"/>
+                <w:cs/>
+                <w:lang w:bidi="bn-BD"/>
+              </w:rPr>
+              <w:t>.</w:t>
             </w:r>
           </w:p>
         </w:tc>
@@ -6934,233 +6710,65 @@
           </w:tcPr>
           <w:p>
             <w:pPr>
+              <w:pStyle w:val="ListParagraph"/>
+              <w:numPr>
+                <w:ilvl w:val="0"/>
+                <w:numId w:val="35"/>
+              </w:numPr>
+              <w:cnfStyle w:val="000000010000" w:firstRow="0" w:lastRow="0" w:firstColumn="0" w:lastColumn="0" w:oddVBand="0" w:evenVBand="0" w:oddHBand="0" w:evenHBand="1" w:firstRowFirstColumn="0" w:firstRowLastColumn="0" w:lastRowFirstColumn="0" w:lastRowLastColumn="0"/>
+            </w:pPr>
+            <w:r>
+              <w:t>Old profile picture will be removed</w:t>
+            </w:r>
+          </w:p>
+          <w:p>
+            <w:pPr>
+              <w:pStyle w:val="ListParagraph"/>
+              <w:numPr>
+                <w:ilvl w:val="0"/>
+                <w:numId w:val="35"/>
+              </w:numPr>
+              <w:cnfStyle w:val="000000010000" w:firstRow="0" w:lastRow="0" w:firstColumn="0" w:lastColumn="0" w:oddVBand="0" w:evenVBand="0" w:oddHBand="0" w:evenHBand="1" w:firstRowFirstColumn="0" w:firstRowLastColumn="0" w:lastRowFirstColumn="0" w:lastRowLastColumn="0"/>
+            </w:pPr>
+            <w:r>
+              <w:t xml:space="preserve">New profile picture will be available </w:t>
+            </w:r>
+            <w:r>
+              <w:t>after getting logged in</w:t>
+            </w:r>
+            <w:r>
+              <w:rPr>
+                <w:rFonts w:cs="Nirmala UI"/>
+                <w:lang w:bidi="bn-BD"/>
+              </w:rPr>
+              <w:t xml:space="preserve"> or successfully updated new image</w:t>
+            </w:r>
+            <w:r>
+              <w:rPr>
+                <w:rFonts w:cs="Nirmala UI"/>
+                <w:cs/>
+                <w:lang w:bidi="bn-BD"/>
+              </w:rPr>
+              <w:t>.</w:t>
+            </w:r>
+          </w:p>
+          <w:p>
+            <w:pPr>
+              <w:jc w:val="both"/>
+              <w:cnfStyle w:val="000000010000" w:firstRow="0" w:lastRow="0" w:firstColumn="0" w:lastColumn="0" w:oddVBand="0" w:evenVBand="0" w:oddHBand="0" w:evenHBand="1" w:firstRowFirstColumn="0" w:firstRowLastColumn="0" w:lastRowFirstColumn="0" w:lastRowLastColumn="0"/>
+            </w:pPr>
+          </w:p>
+          <w:p>
+            <w:pPr>
               <w:jc w:val="center"/>
               <w:cnfStyle w:val="000000010000" w:firstRow="0" w:lastRow="0" w:firstColumn="0" w:lastColumn="0" w:oddVBand="0" w:evenVBand="0" w:oddHBand="0" w:evenHBand="1" w:firstRowFirstColumn="0" w:firstRowLastColumn="0" w:lastRowFirstColumn="0" w:lastRowLastColumn="0"/>
-              <w:rPr>
-                <w:b/>
-                <w:bCs/>
-              </w:rPr>
-            </w:pPr>
-            <w:r>
-              <w:rPr>
-                <w:b/>
-                <w:bCs/>
-              </w:rPr>
-              <w:t>Acceptance Criteria</w:t>
-            </w:r>
+            </w:pPr>
           </w:p>
         </w:tc>
       </w:tr>
       <w:tr>
         <w:trPr>
           <w:cnfStyle w:val="000000100000" w:firstRow="0" w:lastRow="0" w:firstColumn="0" w:lastColumn="0" w:oddVBand="0" w:evenVBand="0" w:oddHBand="1" w:evenHBand="0" w:firstRowFirstColumn="0" w:firstRowLastColumn="0" w:lastRowFirstColumn="0" w:lastRowLastColumn="0"/>
-        </w:trPr>
-        <w:tc>
-          <w:tcPr>
-            <w:cnfStyle w:val="001000000000" w:firstRow="0" w:lastRow="0" w:firstColumn="1" w:lastColumn="0" w:oddVBand="0" w:evenVBand="0" w:oddHBand="0" w:evenHBand="0" w:firstRowFirstColumn="0" w:firstRowLastColumn="0" w:lastRowFirstColumn="0" w:lastRowLastColumn="0"/>
-            <w:tcW w:w="4788" w:type="dxa"/>
-          </w:tcPr>
-          <w:p>
-            <w:pPr>
-              <w:jc w:val="center"/>
-              <w:rPr>
-                <w:rFonts w:asciiTheme="minorHAnsi" w:hAnsiTheme="minorHAnsi" w:cstheme="minorHAnsi"/>
-                <w:b w:val="0"/>
-                <w:bCs w:val="0"/>
-                <w:sz w:val="24"/>
-                <w:szCs w:val="24"/>
-              </w:rPr>
-            </w:pPr>
-            <w:r>
-              <w:rPr>
-                <w:rFonts w:asciiTheme="minorHAnsi" w:hAnsiTheme="minorHAnsi" w:cstheme="minorHAnsi"/>
-                <w:b w:val="0"/>
-                <w:bCs w:val="0"/>
-                <w:sz w:val="24"/>
-                <w:szCs w:val="24"/>
-              </w:rPr>
-              <w:t>As a</w:t>
-            </w:r>
-            <w:r>
-              <w:rPr>
-                <w:rFonts w:asciiTheme="minorHAnsi" w:hAnsiTheme="minorHAnsi" w:cstheme="minorHAnsi"/>
-                <w:b w:val="0"/>
-                <w:bCs w:val="0"/>
-                <w:sz w:val="24"/>
-                <w:szCs w:val="24"/>
-              </w:rPr>
-              <w:t xml:space="preserve">n </w:t>
-            </w:r>
-            <w:r>
-              <w:rPr>
-                <w:rFonts w:asciiTheme="minorHAnsi" w:hAnsiTheme="minorHAnsi" w:cstheme="minorHAnsi"/>
-                <w:b w:val="0"/>
-                <w:bCs w:val="0"/>
-                <w:sz w:val="24"/>
-                <w:szCs w:val="24"/>
-              </w:rPr>
-              <w:t>Student</w:t>
-            </w:r>
-            <w:r>
-              <w:rPr>
-                <w:rFonts w:asciiTheme="minorHAnsi" w:hAnsiTheme="minorHAnsi" w:cstheme="minorHAnsi"/>
-                <w:b w:val="0"/>
-                <w:bCs w:val="0"/>
-                <w:sz w:val="24"/>
-                <w:szCs w:val="24"/>
-              </w:rPr>
-              <w:t xml:space="preserve"> or staff</w:t>
-            </w:r>
-            <w:r>
-              <w:rPr>
-                <w:rFonts w:asciiTheme="minorHAnsi" w:hAnsiTheme="minorHAnsi" w:cstheme="minorHAnsi"/>
-                <w:b w:val="0"/>
-                <w:bCs w:val="0"/>
-                <w:sz w:val="24"/>
-                <w:szCs w:val="24"/>
-              </w:rPr>
-              <w:t>, I want</w:t>
-            </w:r>
-            <w:r>
-              <w:rPr>
-                <w:rFonts w:asciiTheme="minorHAnsi" w:hAnsiTheme="minorHAnsi" w:cstheme="minorHAnsi"/>
-                <w:b w:val="0"/>
-                <w:bCs w:val="0"/>
-                <w:sz w:val="24"/>
-                <w:szCs w:val="24"/>
-              </w:rPr>
-              <w:t xml:space="preserve"> to be able to </w:t>
-            </w:r>
-            <w:r>
-              <w:rPr>
-                <w:rFonts w:asciiTheme="minorHAnsi" w:hAnsiTheme="minorHAnsi" w:cstheme="minorHAnsi"/>
-                <w:sz w:val="24"/>
-                <w:szCs w:val="24"/>
-              </w:rPr>
-              <w:t xml:space="preserve">update my profile picture </w:t>
-            </w:r>
-            <w:r>
-              <w:rPr>
-                <w:rFonts w:asciiTheme="minorHAnsi" w:hAnsiTheme="minorHAnsi" w:cstheme="minorHAnsi"/>
-                <w:b w:val="0"/>
-                <w:bCs w:val="0"/>
-                <w:sz w:val="24"/>
-                <w:szCs w:val="24"/>
-              </w:rPr>
-              <w:t>so that</w:t>
-            </w:r>
-            <w:r>
-              <w:rPr>
-                <w:rFonts w:cs="Nirmala UI"/>
-                <w:b w:val="0"/>
-                <w:bCs w:val="0"/>
-                <w:cs/>
-                <w:lang w:bidi="bn-BD"/>
-              </w:rPr>
-              <w:t xml:space="preserve"> </w:t>
-            </w:r>
-            <w:r>
-              <w:rPr>
-                <w:rFonts w:cs="Vrinda"/>
-                <w:lang w:bidi="bn-BD"/>
-              </w:rPr>
-              <w:t>I</w:t>
-            </w:r>
-            <w:r>
-              <w:rPr>
-                <w:rFonts w:cs="Vrinda"/>
-                <w:lang w:bidi="bn-BD"/>
-              </w:rPr>
-              <w:t xml:space="preserve"> can </w:t>
-            </w:r>
-            <w:r>
-              <w:rPr>
-                <w:rFonts w:cs="Vrinda"/>
-                <w:lang w:bidi="bn-BD"/>
-              </w:rPr>
-              <w:t xml:space="preserve"> change my</w:t>
-            </w:r>
-            <w:r>
-              <w:rPr>
-                <w:rFonts w:cs="Vrinda"/>
-                <w:lang w:bidi="bn-BD"/>
-              </w:rPr>
-              <w:t xml:space="preserve"> profile</w:t>
-            </w:r>
-            <w:r>
-              <w:rPr>
-                <w:rFonts w:cs="Vrinda"/>
-                <w:lang w:bidi="bn-BD"/>
-              </w:rPr>
-              <w:t xml:space="preserve"> picture anytime</w:t>
-            </w:r>
-            <w:r>
-              <w:rPr>
-                <w:rFonts w:cs="Nirmala UI"/>
-                <w:cs/>
-                <w:lang w:bidi="bn-BD"/>
-              </w:rPr>
-              <w:t>.</w:t>
-            </w:r>
-          </w:p>
-        </w:tc>
-        <w:tc>
-          <w:tcPr>
-            <w:tcW w:w="4788" w:type="dxa"/>
-          </w:tcPr>
-          <w:p>
-            <w:pPr>
-              <w:pStyle w:val="ListParagraph"/>
-              <w:numPr>
-                <w:ilvl w:val="0"/>
-                <w:numId w:val="35"/>
-              </w:numPr>
-              <w:cnfStyle w:val="000000100000" w:firstRow="0" w:lastRow="0" w:firstColumn="0" w:lastColumn="0" w:oddVBand="0" w:evenVBand="0" w:oddHBand="1" w:evenHBand="0" w:firstRowFirstColumn="0" w:firstRowLastColumn="0" w:lastRowFirstColumn="0" w:lastRowLastColumn="0"/>
-            </w:pPr>
-            <w:r>
-              <w:t>Old profile picture will be removed</w:t>
-            </w:r>
-          </w:p>
-          <w:p>
-            <w:pPr>
-              <w:pStyle w:val="ListParagraph"/>
-              <w:numPr>
-                <w:ilvl w:val="0"/>
-                <w:numId w:val="35"/>
-              </w:numPr>
-              <w:cnfStyle w:val="000000100000" w:firstRow="0" w:lastRow="0" w:firstColumn="0" w:lastColumn="0" w:oddVBand="0" w:evenVBand="0" w:oddHBand="1" w:evenHBand="0" w:firstRowFirstColumn="0" w:firstRowLastColumn="0" w:lastRowFirstColumn="0" w:lastRowLastColumn="0"/>
-            </w:pPr>
-            <w:r>
-              <w:t xml:space="preserve">New profile picture will be available </w:t>
-            </w:r>
-            <w:r>
-              <w:t>after getting logged in</w:t>
-            </w:r>
-            <w:r>
-              <w:rPr>
-                <w:rFonts w:cs="Nirmala UI"/>
-                <w:lang w:bidi="bn-BD"/>
-              </w:rPr>
-              <w:t xml:space="preserve"> or successfully updated new image.</w:t>
-            </w:r>
-          </w:p>
-          <w:p>
-            <w:pPr>
-              <w:jc w:val="both"/>
-              <w:cnfStyle w:val="000000100000" w:firstRow="0" w:lastRow="0" w:firstColumn="0" w:lastColumn="0" w:oddVBand="0" w:evenVBand="0" w:oddHBand="1" w:evenHBand="0" w:firstRowFirstColumn="0" w:firstRowLastColumn="0" w:lastRowFirstColumn="0" w:lastRowLastColumn="0"/>
-            </w:pPr>
-          </w:p>
-          <w:p>
-            <w:pPr>
-              <w:jc w:val="center"/>
-              <w:cnfStyle w:val="000000100000" w:firstRow="0" w:lastRow="0" w:firstColumn="0" w:lastColumn="0" w:oddVBand="0" w:evenVBand="0" w:oddHBand="1" w:evenHBand="0" w:firstRowFirstColumn="0" w:firstRowLastColumn="0" w:lastRowFirstColumn="0" w:lastRowLastColumn="0"/>
-            </w:pPr>
-          </w:p>
-        </w:tc>
-      </w:tr>
-      <w:tr>
-        <w:trPr>
-          <w:cnfStyle w:val="000000010000" w:firstRow="0" w:lastRow="0" w:firstColumn="0" w:lastColumn="0" w:oddVBand="0" w:evenVBand="0" w:oddHBand="0" w:evenHBand="1" w:firstRowFirstColumn="0" w:firstRowLastColumn="0" w:lastRowFirstColumn="0" w:lastRowLastColumn="0"/>
         </w:trPr>
         <w:tc>
           <w:tcPr>
@@ -7295,13 +6903,12 @@
             <w:pPr>
               <w:pStyle w:val="ListParagraph"/>
               <w:jc w:val="center"/>
-              <w:cnfStyle w:val="000000010000" w:firstRow="0" w:lastRow="0" w:firstColumn="0" w:lastColumn="0" w:oddVBand="0" w:evenVBand="0" w:oddHBand="0" w:evenHBand="1" w:firstRowFirstColumn="0" w:firstRowLastColumn="0" w:lastRowFirstColumn="0" w:lastRowLastColumn="0"/>
+              <w:cnfStyle w:val="000000100000" w:firstRow="0" w:lastRow="0" w:firstColumn="0" w:lastColumn="0" w:oddVBand="0" w:evenVBand="0" w:oddHBand="1" w:evenHBand="0" w:firstRowFirstColumn="0" w:firstRowLastColumn="0" w:lastRowFirstColumn="0" w:lastRowLastColumn="0"/>
             </w:pPr>
           </w:p>
         </w:tc>
       </w:tr>
     </w:tbl>
-    <w:p/>
     <w:p>
       <w:pPr>
         <w:tabs>
@@ -7348,7 +6955,7 @@
               <w:t>.</w:t>
             </w:r>
             <w:r>
-              <w:t>17</w:t>
+              <w:t>16</w:t>
             </w:r>
           </w:p>
         </w:tc>
@@ -7467,17 +7074,7 @@
                 <w:sz w:val="24"/>
                 <w:szCs w:val="24"/>
               </w:rPr>
-              <w:t xml:space="preserve">n </w:t>
-            </w:r>
-            <w:r>
-              <w:rPr>
-                <w:rFonts w:asciiTheme="minorHAnsi" w:hAnsiTheme="minorHAnsi" w:cstheme="minorHAnsi"/>
-                <w:b w:val="0"/>
-                <w:bCs w:val="0"/>
-                <w:sz w:val="24"/>
-                <w:szCs w:val="24"/>
-              </w:rPr>
-              <w:t>User</w:t>
+              <w:t>n User</w:t>
             </w:r>
             <w:r>
               <w:rPr>
@@ -7563,11 +7160,25 @@
               <w:cnfStyle w:val="000000100000" w:firstRow="0" w:lastRow="0" w:firstColumn="0" w:lastColumn="0" w:oddVBand="0" w:evenVBand="0" w:oddHBand="1" w:evenHBand="0" w:firstRowFirstColumn="0" w:firstRowLastColumn="0" w:lastRowFirstColumn="0" w:lastRowLastColumn="0"/>
             </w:pPr>
             <w:r>
-              <w:t>System ask for entering new password (after changing old one</w:t>
-            </w:r>
-            <w:bookmarkStart w:id="0" w:name="_GoBack"/>
-            <w:bookmarkEnd w:id="0"/>
-            <w:r>
+              <w:t xml:space="preserve">System ask for entering new password </w:t>
+            </w:r>
+            <w:r>
+              <w:rPr>
+                <w:rFonts w:cs="Nirmala UI"/>
+                <w:cs/>
+                <w:lang w:bidi="bn-BD"/>
+              </w:rPr>
+              <w:t>(</w:t>
+            </w:r>
+            <w:r>
+              <w:t>after changing old one</w:t>
+            </w:r>
+            <w:r>
+              <w:rPr>
+                <w:rFonts w:cs="Nirmala UI"/>
+                <w:cs/>
+                <w:lang w:bidi="bn-BD"/>
+              </w:rPr>
               <w:t>)</w:t>
             </w:r>
           </w:p>
@@ -7601,6 +7212,7 @@
                   <w14:uncheckedState w14:val="2610" w14:font="MS Gothic"/>
                 </w14:checkbox>
               </w:sdtPr>
+              <w:sdtEndPr/>
               <w:sdtContent>
                 <w:r>
                   <w:sym w:font="Symbol" w:char="F0D6"/>
@@ -7619,6 +7231,7 @@
                   <w14:uncheckedState w14:val="2610" w14:font="MS Gothic"/>
                 </w14:checkbox>
               </w:sdtPr>
+              <w:sdtEndPr/>
               <w:sdtContent>
                 <w:r>
                   <w:sym w:font="Symbol" w:char="F0D6"/>
@@ -7637,6 +7250,7 @@
                   <w14:uncheckedState w14:val="2610" w14:font="MS Gothic"/>
                 </w14:checkbox>
               </w:sdtPr>
+              <w:sdtEndPr/>
               <w:sdtContent>
                 <w:r>
                   <w:sym w:font="Symbol" w:char="F0D6"/>
@@ -7655,6 +7269,7 @@
                   <w14:uncheckedState w14:val="2610" w14:font="MS Gothic"/>
                 </w14:checkbox>
               </w:sdtPr>
+              <w:sdtEndPr/>
               <w:sdtContent>
                 <w:r>
                   <w:sym w:font="Symbol" w:char="F0D6"/>
@@ -7673,6 +7288,7 @@
                   <w14:uncheckedState w14:val="2610" w14:font="MS Gothic"/>
                 </w14:checkbox>
               </w:sdtPr>
+              <w:sdtEndPr/>
               <w:sdtContent>
                 <w:r>
                   <w:sym w:font="Symbol" w:char="F0D6"/>
@@ -7691,6 +7307,7 @@
                   <w14:uncheckedState w14:val="2610" w14:font="MS Gothic"/>
                 </w14:checkbox>
               </w:sdtPr>
+              <w:sdtEndPr/>
               <w:sdtContent>
                 <w:r>
                   <w:sym w:font="Symbol" w:char="F0D6"/>
@@ -9374,7 +8991,19 @@
           <w:szCs w:val="24"/>
           <w:lang w:bidi="bn-BD"/>
         </w:rPr>
-        <w:t>  Also remember not to goldplate user stories</w:t>
+        <w:t>  Also remember not to gold</w:t>
+      </w:r>
+      <w:bookmarkStart w:id="0" w:name="_GoBack"/>
+      <w:bookmarkEnd w:id="0"/>
+      <w:r>
+        <w:rPr>
+          <w:rFonts w:eastAsia="Times New Roman" w:cstheme="minorHAnsi"/>
+          <w:color w:val="404040"/>
+          <w:sz w:val="24"/>
+          <w:szCs w:val="24"/>
+          <w:lang w:bidi="bn-BD"/>
+        </w:rPr>
+        <w:t>plate user stories</w:t>
       </w:r>
       <w:r>
         <w:rPr>
@@ -9814,7 +9443,7 @@
         <w:sz w:val="24"/>
         <w:szCs w:val="24"/>
       </w:rPr>
-      <w:t>5</w:t>
+      <w:t>7</w:t>
     </w:r>
     <w:r>
       <w:rPr>
@@ -14855,7 +14484,7 @@
 </file>
 
 <file path=customXml/itemProps1.xml><?xml version="1.0" encoding="utf-8"?>
-<ds:datastoreItem xmlns:ds="http://schemas.openxmlformats.org/officeDocument/2006/customXml" ds:itemID="{34F7EE9D-2776-468F-87D9-1D9808D0B01F}">
+<ds:datastoreItem xmlns:ds="http://schemas.openxmlformats.org/officeDocument/2006/customXml" ds:itemID="{1048C57F-DF7B-4DA8-932C-045D3C4AEC27}">
   <ds:schemaRefs>
     <ds:schemaRef ds:uri="http://schemas.openxmlformats.org/officeDocument/2006/bibliography"/>
   </ds:schemaRefs>

</xml_diff>